<commit_message>
Updated with last job
</commit_message>
<xml_diff>
--- a/Higor_Correa_Resume.docx
+++ b/Higor_Correa_Resume.docx
@@ -112,7 +112,25 @@
                 <w:rFonts w:ascii="Blinker" w:eastAsia="Blinker" w:hAnsi="Blinker" w:cs="Blinker"/>
                 <w:shd w:val="clear" w:color="auto" w:fill="auto"/>
               </w:rPr>
-              <w:t>Senior Software Engineer</w:t>
+              <w:t xml:space="preserve">Senior </w:t>
+            </w:r>
+            <w:proofErr w:type="spellStart"/>
+            <w:r>
+              <w:rPr>
+                <w:rStyle w:val="divdocumentleft-box"/>
+                <w:rFonts w:ascii="Blinker" w:eastAsia="Blinker" w:hAnsi="Blinker" w:cs="Blinker"/>
+                <w:shd w:val="clear" w:color="auto" w:fill="auto"/>
+              </w:rPr>
+              <w:t>Fullstack</w:t>
+            </w:r>
+            <w:proofErr w:type="spellEnd"/>
+            <w:r>
+              <w:rPr>
+                <w:rStyle w:val="divdocumentleft-box"/>
+                <w:rFonts w:ascii="Blinker" w:eastAsia="Blinker" w:hAnsi="Blinker" w:cs="Blinker"/>
+                <w:shd w:val="clear" w:color="auto" w:fill="auto"/>
+              </w:rPr>
+              <w:t xml:space="preserve"> Developer</w:t>
             </w:r>
           </w:p>
           <w:p>
@@ -312,7 +330,31 @@
                 <w:szCs w:val="20"/>
                 <w:lang w:val="pt-BR"/>
               </w:rPr>
-              <w:t xml:space="preserve">, Brazil, </w:t>
+              <w:t xml:space="preserve">, </w:t>
+            </w:r>
+            <w:proofErr w:type="spellStart"/>
+            <w:r>
+              <w:rPr>
+                <w:rStyle w:val="span"/>
+                <w:rFonts w:ascii="Blinker" w:eastAsia="Blinker" w:hAnsi="Blinker" w:cs="Blinker"/>
+                <w:color w:val="FFFFFF"/>
+                <w:sz w:val="20"/>
+                <w:szCs w:val="20"/>
+                <w:lang w:val="pt-BR"/>
+              </w:rPr>
+              <w:t>Brazil</w:t>
+            </w:r>
+            <w:proofErr w:type="spellEnd"/>
+            <w:r>
+              <w:rPr>
+                <w:rStyle w:val="span"/>
+                <w:rFonts w:ascii="Blinker" w:eastAsia="Blinker" w:hAnsi="Blinker" w:cs="Blinker"/>
+                <w:color w:val="FFFFFF"/>
+                <w:sz w:val="20"/>
+                <w:szCs w:val="20"/>
+                <w:lang w:val="pt-BR"/>
+              </w:rPr>
+              <w:t xml:space="preserve">, </w:t>
             </w:r>
             <w:r>
               <w:rPr>
@@ -475,7 +517,29 @@
                 <w:szCs w:val="20"/>
                 <w:shd w:val="clear" w:color="auto" w:fill="auto"/>
               </w:rPr>
-              <w:t>linkedin.com/in/higor-correa</w:t>
+              <w:t>linkedin.com/in/</w:t>
+            </w:r>
+            <w:proofErr w:type="spellStart"/>
+            <w:r>
+              <w:rPr>
+                <w:rStyle w:val="divdocumentleft-box"/>
+                <w:rFonts w:ascii="Blinker" w:eastAsia="Blinker" w:hAnsi="Blinker" w:cs="Blinker"/>
+                <w:sz w:val="20"/>
+                <w:szCs w:val="20"/>
+                <w:shd w:val="clear" w:color="auto" w:fill="auto"/>
+              </w:rPr>
+              <w:t>higor</w:t>
+            </w:r>
+            <w:proofErr w:type="spellEnd"/>
+            <w:r>
+              <w:rPr>
+                <w:rStyle w:val="divdocumentleft-box"/>
+                <w:rFonts w:ascii="Blinker" w:eastAsia="Blinker" w:hAnsi="Blinker" w:cs="Blinker"/>
+                <w:sz w:val="20"/>
+                <w:szCs w:val="20"/>
+                <w:shd w:val="clear" w:color="auto" w:fill="auto"/>
+              </w:rPr>
+              <w:t>-correa</w:t>
             </w:r>
           </w:p>
           <w:p>
@@ -2351,8 +2415,9 @@
                 <w:sz w:val="20"/>
                 <w:szCs w:val="20"/>
               </w:rPr>
-              <w:t xml:space="preserve"> tests (xUnit, nUnit, MsTest, SpecFlow). In </w:t>
-            </w:r>
+              <w:t xml:space="preserve"> tests (</w:t>
+            </w:r>
+            <w:proofErr w:type="spellStart"/>
             <w:r>
               <w:rPr>
                 <w:rStyle w:val="divdocumentright-box"/>
@@ -2360,6 +2425,85 @@
                 <w:sz w:val="20"/>
                 <w:szCs w:val="20"/>
               </w:rPr>
+              <w:t>xUnit</w:t>
+            </w:r>
+            <w:proofErr w:type="spellEnd"/>
+            <w:r>
+              <w:rPr>
+                <w:rStyle w:val="divdocumentright-box"/>
+                <w:rFonts w:ascii="Blinker" w:eastAsia="Blinker" w:hAnsi="Blinker" w:cs="Blinker"/>
+                <w:sz w:val="20"/>
+                <w:szCs w:val="20"/>
+              </w:rPr>
+              <w:t xml:space="preserve">, </w:t>
+            </w:r>
+            <w:proofErr w:type="spellStart"/>
+            <w:r>
+              <w:rPr>
+                <w:rStyle w:val="divdocumentright-box"/>
+                <w:rFonts w:ascii="Blinker" w:eastAsia="Blinker" w:hAnsi="Blinker" w:cs="Blinker"/>
+                <w:sz w:val="20"/>
+                <w:szCs w:val="20"/>
+              </w:rPr>
+              <w:t>nUnit</w:t>
+            </w:r>
+            <w:proofErr w:type="spellEnd"/>
+            <w:r>
+              <w:rPr>
+                <w:rStyle w:val="divdocumentright-box"/>
+                <w:rFonts w:ascii="Blinker" w:eastAsia="Blinker" w:hAnsi="Blinker" w:cs="Blinker"/>
+                <w:sz w:val="20"/>
+                <w:szCs w:val="20"/>
+              </w:rPr>
+              <w:t xml:space="preserve">, </w:t>
+            </w:r>
+            <w:proofErr w:type="spellStart"/>
+            <w:r>
+              <w:rPr>
+                <w:rStyle w:val="divdocumentright-box"/>
+                <w:rFonts w:ascii="Blinker" w:eastAsia="Blinker" w:hAnsi="Blinker" w:cs="Blinker"/>
+                <w:sz w:val="20"/>
+                <w:szCs w:val="20"/>
+              </w:rPr>
+              <w:t>MsTest</w:t>
+            </w:r>
+            <w:proofErr w:type="spellEnd"/>
+            <w:r>
+              <w:rPr>
+                <w:rStyle w:val="divdocumentright-box"/>
+                <w:rFonts w:ascii="Blinker" w:eastAsia="Blinker" w:hAnsi="Blinker" w:cs="Blinker"/>
+                <w:sz w:val="20"/>
+                <w:szCs w:val="20"/>
+              </w:rPr>
+              <w:t xml:space="preserve">, </w:t>
+            </w:r>
+            <w:proofErr w:type="spellStart"/>
+            <w:r>
+              <w:rPr>
+                <w:rStyle w:val="divdocumentright-box"/>
+                <w:rFonts w:ascii="Blinker" w:eastAsia="Blinker" w:hAnsi="Blinker" w:cs="Blinker"/>
+                <w:sz w:val="20"/>
+                <w:szCs w:val="20"/>
+              </w:rPr>
+              <w:t>SpecFlow</w:t>
+            </w:r>
+            <w:proofErr w:type="spellEnd"/>
+            <w:r>
+              <w:rPr>
+                <w:rStyle w:val="divdocumentright-box"/>
+                <w:rFonts w:ascii="Blinker" w:eastAsia="Blinker" w:hAnsi="Blinker" w:cs="Blinker"/>
+                <w:sz w:val="20"/>
+                <w:szCs w:val="20"/>
+              </w:rPr>
+              <w:t xml:space="preserve">). In </w:t>
+            </w:r>
+            <w:r>
+              <w:rPr>
+                <w:rStyle w:val="divdocumentright-box"/>
+                <w:rFonts w:ascii="Blinker" w:eastAsia="Blinker" w:hAnsi="Blinker" w:cs="Blinker"/>
+                <w:sz w:val="20"/>
+                <w:szCs w:val="20"/>
+              </w:rPr>
               <w:t>addition,</w:t>
             </w:r>
             <w:r>
@@ -2522,7 +2666,7 @@
                 <w:sz w:val="20"/>
                 <w:szCs w:val="20"/>
               </w:rPr>
-              <w:t>bachelor’s degree</w:t>
+              <w:t>bachelor’s degree in software engineering</w:t>
             </w:r>
             <w:r>
               <w:rPr>
@@ -2531,7 +2675,7 @@
                 <w:sz w:val="20"/>
                 <w:szCs w:val="20"/>
               </w:rPr>
-              <w:t xml:space="preserve"> in Software Engineering. </w:t>
+              <w:t xml:space="preserve">. </w:t>
             </w:r>
             <w:r>
               <w:rPr>
@@ -2585,7 +2729,27 @@
                 <w:sz w:val="20"/>
                 <w:szCs w:val="20"/>
               </w:rPr>
-              <w:t xml:space="preserve"> using Scrum, Kanban or even Scrumban.</w:t>
+              <w:t xml:space="preserve"> using Scrum, Kanban or even </w:t>
+            </w:r>
+            <w:proofErr w:type="spellStart"/>
+            <w:r>
+              <w:rPr>
+                <w:rStyle w:val="divdocumentright-box"/>
+                <w:rFonts w:ascii="Blinker" w:eastAsia="Blinker" w:hAnsi="Blinker" w:cs="Blinker"/>
+                <w:sz w:val="20"/>
+                <w:szCs w:val="20"/>
+              </w:rPr>
+              <w:t>Scrumban</w:t>
+            </w:r>
+            <w:proofErr w:type="spellEnd"/>
+            <w:r>
+              <w:rPr>
+                <w:rStyle w:val="divdocumentright-box"/>
+                <w:rFonts w:ascii="Blinker" w:eastAsia="Blinker" w:hAnsi="Blinker" w:cs="Blinker"/>
+                <w:sz w:val="20"/>
+                <w:szCs w:val="20"/>
+              </w:rPr>
+              <w:t>.</w:t>
             </w:r>
             <w:r>
               <w:rPr>
@@ -2791,6 +2955,466 @@
               </w:tc>
             </w:tr>
           </w:tbl>
+          <w:tbl>
+            <w:tblPr>
+              <w:tblStyle w:val="divdocumentsectionexperienceparagraph"/>
+              <w:tblW w:w="0" w:type="auto"/>
+              <w:tblCellSpacing w:w="0" w:type="dxa"/>
+              <w:tblInd w:w="294" w:type="dxa"/>
+              <w:tblLayout w:type="fixed"/>
+              <w:tblCellMar>
+                <w:left w:w="0" w:type="dxa"/>
+                <w:right w:w="0" w:type="dxa"/>
+              </w:tblCellMar>
+              <w:tblLook w:val="05E0" w:firstRow="1" w:lastRow="1" w:firstColumn="1" w:lastColumn="1" w:noHBand="0" w:noVBand="1"/>
+            </w:tblPr>
+            <w:tblGrid>
+              <w:gridCol w:w="1300"/>
+              <w:gridCol w:w="500"/>
+              <w:gridCol w:w="6460"/>
+            </w:tblGrid>
+            <w:tr>
+              <w:trPr>
+                <w:tblCellSpacing w:w="0" w:type="dxa"/>
+              </w:trPr>
+              <w:tc>
+                <w:tcPr>
+                  <w:tcW w:w="1300" w:type="dxa"/>
+                  <w:tcMar>
+                    <w:top w:w="0" w:type="dxa"/>
+                    <w:left w:w="0" w:type="dxa"/>
+                    <w:bottom w:w="0" w:type="dxa"/>
+                    <w:right w:w="0" w:type="dxa"/>
+                  </w:tcMar>
+                  <w:hideMark/>
+                </w:tcPr>
+                <w:p>
+                  <w:pPr>
+                    <w:pStyle w:val="divdocumentemptycellParagraph"/>
+                    <w:spacing w:line="340" w:lineRule="atLeast"/>
+                    <w:rPr>
+                      <w:rStyle w:val="divdocumentemptycell"/>
+                      <w:rFonts w:ascii="Blinker" w:eastAsia="Blinker" w:hAnsi="Blinker" w:cs="Blinker"/>
+                      <w:color w:val="343434"/>
+                      <w:spacing w:val="4"/>
+                      <w:sz w:val="20"/>
+                      <w:szCs w:val="20"/>
+                    </w:rPr>
+                  </w:pPr>
+                  <w:r>
+                    <w:rPr>
+                      <w:rStyle w:val="divdocumentjobdates"/>
+                      <w:rFonts w:ascii="Blinker" w:eastAsia="Blinker" w:hAnsi="Blinker" w:cs="Blinker"/>
+                      <w:color w:val="343434"/>
+                      <w:spacing w:val="4"/>
+                    </w:rPr>
+                    <w:t xml:space="preserve">2022-05 </w:t>
+                  </w:r>
+                  <w:r>
+                    <w:rPr>
+                      <w:rStyle w:val="span"/>
+                      <w:rFonts w:ascii="Blinker" w:eastAsia="Blinker" w:hAnsi="Blinker" w:cs="Blinker"/>
+                      <w:color w:val="343434"/>
+                      <w:spacing w:val="4"/>
+                      <w:sz w:val="20"/>
+                      <w:szCs w:val="20"/>
+                    </w:rPr>
+                    <w:t xml:space="preserve">- </w:t>
+                  </w:r>
+                  <w:r>
+                    <w:rPr>
+                      <w:rStyle w:val="divdocumentjobdates"/>
+                      <w:rFonts w:ascii="Blinker" w:eastAsia="Blinker" w:hAnsi="Blinker" w:cs="Blinker"/>
+                      <w:color w:val="343434"/>
+                      <w:spacing w:val="4"/>
+                    </w:rPr>
+                    <w:t>Current</w:t>
+                  </w:r>
+                </w:p>
+              </w:tc>
+              <w:tc>
+                <w:tcPr>
+                  <w:tcW w:w="500" w:type="dxa"/>
+                  <w:tcMar>
+                    <w:top w:w="0" w:type="dxa"/>
+                    <w:left w:w="0" w:type="dxa"/>
+                    <w:bottom w:w="0" w:type="dxa"/>
+                    <w:right w:w="0" w:type="dxa"/>
+                  </w:tcMar>
+                  <w:hideMark/>
+                </w:tcPr>
+                <w:p>
+                  <w:pPr>
+                    <w:pStyle w:val="divdocumentemptycellParagraph"/>
+                    <w:spacing w:line="340" w:lineRule="atLeast"/>
+                    <w:rPr>
+                      <w:rStyle w:val="divdocumentright-boxpaddedlinedate-content"/>
+                      <w:rFonts w:ascii="Blinker" w:eastAsia="Blinker" w:hAnsi="Blinker" w:cs="Blinker"/>
+                      <w:color w:val="343434"/>
+                      <w:spacing w:val="4"/>
+                      <w:sz w:val="20"/>
+                      <w:szCs w:val="20"/>
+                    </w:rPr>
+                  </w:pPr>
+                  <w:r>
+                    <w:rPr>
+                      <w:rStyle w:val="divdocumentright-boxdatetablepindcell"/>
+                      <w:rFonts w:ascii="Blinker" w:eastAsia="Blinker" w:hAnsi="Blinker" w:cs="Blinker"/>
+                      <w:color w:val="343434"/>
+                      <w:spacing w:val="4"/>
+                      <w:sz w:val="20"/>
+                      <w:szCs w:val="20"/>
+                    </w:rPr>
+                    <w:t> </w:t>
+                  </w:r>
+                </w:p>
+              </w:tc>
+              <w:tc>
+                <w:tcPr>
+                  <w:tcW w:w="6460" w:type="dxa"/>
+                  <w:tcMar>
+                    <w:top w:w="0" w:type="dxa"/>
+                    <w:left w:w="0" w:type="dxa"/>
+                    <w:bottom w:w="0" w:type="dxa"/>
+                    <w:right w:w="0" w:type="dxa"/>
+                  </w:tcMar>
+                  <w:hideMark/>
+                </w:tcPr>
+                <w:p>
+                  <w:pPr>
+                    <w:pStyle w:val="divdocumentright-boxsectionexperiencesinglecolumnpaddedline"/>
+                    <w:spacing w:line="340" w:lineRule="atLeast"/>
+                    <w:ind w:right="300"/>
+                    <w:rPr>
+                      <w:rStyle w:val="divdocumentright-boxdatetablesinglecolumn"/>
+                      <w:rFonts w:ascii="Blinker" w:eastAsia="Blinker" w:hAnsi="Blinker" w:cs="Blinker"/>
+                      <w:color w:val="343434"/>
+                      <w:spacing w:val="4"/>
+                      <w:sz w:val="20"/>
+                      <w:szCs w:val="20"/>
+                    </w:rPr>
+                  </w:pPr>
+                  <w:r>
+                    <w:rPr>
+                      <w:rStyle w:val="divdocumentjobtitle"/>
+                      <w:rFonts w:ascii="Blinker" w:eastAsia="Blinker" w:hAnsi="Blinker" w:cs="Blinker"/>
+                      <w:b/>
+                      <w:bCs/>
+                      <w:color w:val="343434"/>
+                      <w:spacing w:val="4"/>
+                    </w:rPr>
+                    <w:t>Senior Frontend Developer</w:t>
+                  </w:r>
+                </w:p>
+                <w:p>
+                  <w:pPr>
+                    <w:pStyle w:val="divdocumentright-boxsectionexperiencesinglecolumnpaddedline"/>
+                    <w:spacing w:before="80" w:line="340" w:lineRule="atLeast"/>
+                    <w:ind w:right="300"/>
+                    <w:rPr>
+                      <w:rStyle w:val="divdocumentright-boxdatetablesinglecolumn"/>
+                      <w:rFonts w:ascii="Blinker" w:eastAsia="Blinker" w:hAnsi="Blinker" w:cs="Blinker"/>
+                      <w:i/>
+                      <w:iCs/>
+                      <w:color w:val="343434"/>
+                      <w:spacing w:val="4"/>
+                      <w:sz w:val="20"/>
+                      <w:szCs w:val="20"/>
+                    </w:rPr>
+                  </w:pPr>
+                  <w:proofErr w:type="spellStart"/>
+                  <w:r>
+                    <w:rPr>
+                      <w:rStyle w:val="span"/>
+                      <w:rFonts w:ascii="Blinker" w:eastAsia="Blinker" w:hAnsi="Blinker" w:cs="Blinker"/>
+                      <w:i/>
+                      <w:iCs/>
+                      <w:color w:val="343434"/>
+                      <w:spacing w:val="4"/>
+                      <w:sz w:val="20"/>
+                      <w:szCs w:val="20"/>
+                    </w:rPr>
+                    <w:t>Mediaocean</w:t>
+                  </w:r>
+                  <w:proofErr w:type="spellEnd"/>
+                  <w:r>
+                    <w:rPr>
+                      <w:rStyle w:val="span"/>
+                      <w:rFonts w:ascii="Blinker" w:eastAsia="Blinker" w:hAnsi="Blinker" w:cs="Blinker"/>
+                      <w:i/>
+                      <w:iCs/>
+                      <w:color w:val="343434"/>
+                      <w:spacing w:val="4"/>
+                      <w:sz w:val="20"/>
+                      <w:szCs w:val="20"/>
+                    </w:rPr>
+                    <w:t xml:space="preserve">, </w:t>
+                  </w:r>
+                  <w:r>
+                    <w:rPr>
+                      <w:rStyle w:val="span"/>
+                      <w:rFonts w:ascii="Blinker" w:eastAsia="Blinker" w:hAnsi="Blinker" w:cs="Blinker"/>
+                      <w:i/>
+                      <w:iCs/>
+                      <w:color w:val="343434"/>
+                      <w:spacing w:val="4"/>
+                      <w:sz w:val="20"/>
+                      <w:szCs w:val="20"/>
+                    </w:rPr>
+                    <w:t>NY, United States</w:t>
+                  </w:r>
+                  <w:r>
+                    <w:rPr>
+                      <w:rStyle w:val="span"/>
+                      <w:rFonts w:ascii="Blinker" w:eastAsia="Blinker" w:hAnsi="Blinker" w:cs="Blinker"/>
+                      <w:i/>
+                      <w:iCs/>
+                      <w:color w:val="343434"/>
+                      <w:spacing w:val="4"/>
+                      <w:sz w:val="20"/>
+                      <w:szCs w:val="20"/>
+                    </w:rPr>
+                    <w:t xml:space="preserve"> (Remote from Brazil)</w:t>
+                  </w:r>
+                </w:p>
+                <w:p>
+                  <w:pPr>
+                    <w:pStyle w:val="divdocumentli"/>
+                    <w:numPr>
+                      <w:ilvl w:val="0"/>
+                      <w:numId w:val="1"/>
+                    </w:numPr>
+                    <w:spacing w:line="340" w:lineRule="atLeast"/>
+                    <w:ind w:left="300" w:right="300" w:hanging="292"/>
+                    <w:rPr>
+                      <w:rStyle w:val="divdocumentright-boxdatetablesinglecolumn"/>
+                      <w:rFonts w:ascii="Blinker" w:eastAsia="Blinker" w:hAnsi="Blinker" w:cs="Blinker"/>
+                      <w:color w:val="343434"/>
+                      <w:spacing w:val="4"/>
+                      <w:sz w:val="20"/>
+                      <w:szCs w:val="20"/>
+                    </w:rPr>
+                  </w:pPr>
+                  <w:r>
+                    <w:rPr>
+                      <w:rStyle w:val="divdocumentright-boxdatetablesinglecolumn"/>
+                      <w:rFonts w:ascii="Blinker" w:eastAsia="Blinker" w:hAnsi="Blinker" w:cs="Blinker"/>
+                      <w:color w:val="343434"/>
+                      <w:spacing w:val="4"/>
+                      <w:sz w:val="20"/>
+                      <w:szCs w:val="20"/>
+                    </w:rPr>
+                    <w:t xml:space="preserve">Maintain </w:t>
+                  </w:r>
+                  <w:r>
+                    <w:rPr>
+                      <w:rStyle w:val="divdocumentright-boxdatetablesinglecolumn"/>
+                      <w:rFonts w:ascii="Blinker" w:eastAsia="Blinker" w:hAnsi="Blinker" w:cs="Blinker"/>
+                      <w:color w:val="343434"/>
+                      <w:spacing w:val="4"/>
+                      <w:sz w:val="20"/>
+                      <w:szCs w:val="20"/>
+                    </w:rPr>
+                    <w:t xml:space="preserve">and improve a very complex and legacy .Net MVC project. </w:t>
+                  </w:r>
+                </w:p>
+                <w:p>
+                  <w:pPr>
+                    <w:pStyle w:val="divdocumentli"/>
+                    <w:numPr>
+                      <w:ilvl w:val="0"/>
+                      <w:numId w:val="1"/>
+                    </w:numPr>
+                    <w:spacing w:line="340" w:lineRule="atLeast"/>
+                    <w:ind w:left="300" w:right="300" w:hanging="292"/>
+                    <w:rPr>
+                      <w:rStyle w:val="divdocumentright-boxdatetablesinglecolumn"/>
+                      <w:rFonts w:ascii="Blinker" w:eastAsia="Blinker" w:hAnsi="Blinker" w:cs="Blinker"/>
+                      <w:color w:val="343434"/>
+                      <w:spacing w:val="4"/>
+                      <w:sz w:val="20"/>
+                      <w:szCs w:val="20"/>
+                    </w:rPr>
+                  </w:pPr>
+                  <w:r>
+                    <w:rPr>
+                      <w:rStyle w:val="divdocumentright-boxdatetablesinglecolumn"/>
+                      <w:rFonts w:ascii="Blinker" w:eastAsia="Blinker" w:hAnsi="Blinker" w:cs="Blinker"/>
+                      <w:color w:val="343434"/>
+                      <w:spacing w:val="4"/>
+                      <w:sz w:val="20"/>
+                      <w:szCs w:val="20"/>
+                    </w:rPr>
+                    <w:t>R</w:t>
+                  </w:r>
+                  <w:r>
+                    <w:rPr>
+                      <w:rStyle w:val="divdocumentright-boxdatetablesinglecolumn"/>
+                      <w:rFonts w:ascii="Blinker" w:eastAsia="Blinker" w:hAnsi="Blinker" w:cs="Blinker"/>
+                      <w:color w:val="343434"/>
+                      <w:spacing w:val="4"/>
+                      <w:sz w:val="20"/>
+                      <w:szCs w:val="20"/>
+                    </w:rPr>
+                    <w:t>ewrit</w:t>
+                  </w:r>
+                  <w:r>
+                    <w:rPr>
+                      <w:rStyle w:val="divdocumentright-boxdatetablesinglecolumn"/>
+                      <w:rFonts w:ascii="Blinker" w:eastAsia="Blinker" w:hAnsi="Blinker" w:cs="Blinker"/>
+                      <w:color w:val="343434"/>
+                      <w:spacing w:val="4"/>
+                      <w:sz w:val="20"/>
+                      <w:szCs w:val="20"/>
+                    </w:rPr>
+                    <w:t>e</w:t>
+                  </w:r>
+                  <w:r>
+                    <w:rPr>
+                      <w:rStyle w:val="divdocumentright-boxdatetablesinglecolumn"/>
+                      <w:rFonts w:ascii="Blinker" w:eastAsia="Blinker" w:hAnsi="Blinker" w:cs="Blinker"/>
+                      <w:color w:val="343434"/>
+                      <w:spacing w:val="4"/>
+                      <w:sz w:val="20"/>
+                      <w:szCs w:val="20"/>
+                    </w:rPr>
+                    <w:t xml:space="preserve"> pieces of the pages to JS Vanilla + jQuery, </w:t>
+                  </w:r>
+                  <w:proofErr w:type="spellStart"/>
+                  <w:r>
+                    <w:rPr>
+                      <w:rStyle w:val="divdocumentright-boxdatetablesinglecolumn"/>
+                      <w:rFonts w:ascii="Blinker" w:eastAsia="Blinker" w:hAnsi="Blinker" w:cs="Blinker"/>
+                      <w:color w:val="343434"/>
+                      <w:spacing w:val="4"/>
+                      <w:sz w:val="20"/>
+                      <w:szCs w:val="20"/>
+                    </w:rPr>
+                    <w:t>webcomponents</w:t>
+                  </w:r>
+                  <w:proofErr w:type="spellEnd"/>
+                  <w:r>
+                    <w:rPr>
+                      <w:rStyle w:val="divdocumentright-boxdatetablesinglecolumn"/>
+                      <w:rFonts w:ascii="Blinker" w:eastAsia="Blinker" w:hAnsi="Blinker" w:cs="Blinker"/>
+                      <w:color w:val="343434"/>
+                      <w:spacing w:val="4"/>
+                      <w:sz w:val="20"/>
+                      <w:szCs w:val="20"/>
+                    </w:rPr>
+                    <w:t xml:space="preserve"> (stencil) when a new component is needed, SASS and Webpack for custom bundles. </w:t>
+                  </w:r>
+                  <w:r>
+                    <w:rPr>
+                      <w:rStyle w:val="divdocumentright-boxdatetablesinglecolumn"/>
+                      <w:rFonts w:ascii="Blinker" w:eastAsia="Blinker" w:hAnsi="Blinker" w:cs="Blinker"/>
+                      <w:color w:val="343434"/>
+                      <w:spacing w:val="4"/>
+                      <w:sz w:val="20"/>
+                      <w:szCs w:val="20"/>
+                    </w:rPr>
+                    <w:t>A</w:t>
+                  </w:r>
+                  <w:r>
+                    <w:rPr>
+                      <w:rStyle w:val="divdocumentright-boxdatetablesinglecolumn"/>
+                      <w:rFonts w:ascii="Blinker" w:eastAsia="Blinker" w:hAnsi="Blinker" w:cs="Blinker"/>
+                      <w:color w:val="343434"/>
+                      <w:spacing w:val="4"/>
+                      <w:sz w:val="20"/>
+                      <w:szCs w:val="20"/>
+                    </w:rPr>
+                    <w:t xml:space="preserve">ll components are made with single </w:t>
+                  </w:r>
+                  <w:r>
+                    <w:rPr>
+                      <w:rStyle w:val="divdocumentright-boxdatetablesinglecolumn"/>
+                      <w:rFonts w:ascii="Blinker" w:eastAsia="Blinker" w:hAnsi="Blinker" w:cs="Blinker"/>
+                      <w:color w:val="343434"/>
+                      <w:spacing w:val="4"/>
+                      <w:sz w:val="20"/>
+                      <w:szCs w:val="20"/>
+                    </w:rPr>
+                    <w:t>responsibility</w:t>
+                  </w:r>
+                  <w:r>
+                    <w:rPr>
+                      <w:rStyle w:val="divdocumentright-boxdatetablesinglecolumn"/>
+                      <w:rFonts w:ascii="Blinker" w:eastAsia="Blinker" w:hAnsi="Blinker" w:cs="Blinker"/>
+                      <w:color w:val="343434"/>
+                      <w:spacing w:val="4"/>
+                      <w:sz w:val="20"/>
+                      <w:szCs w:val="20"/>
+                    </w:rPr>
+                    <w:t xml:space="preserve"> </w:t>
+                  </w:r>
+                  <w:r>
+                    <w:rPr>
+                      <w:rStyle w:val="divdocumentright-boxdatetablesinglecolumn"/>
+                      <w:rFonts w:ascii="Blinker" w:eastAsia="Blinker" w:hAnsi="Blinker" w:cs="Blinker"/>
+                      <w:color w:val="343434"/>
+                      <w:spacing w:val="4"/>
+                      <w:sz w:val="20"/>
+                      <w:szCs w:val="20"/>
+                    </w:rPr>
+                    <w:t>to reuse them when possible</w:t>
+                  </w:r>
+                  <w:r>
+                    <w:rPr>
+                      <w:rStyle w:val="divdocumentright-boxdatetablesinglecolumn"/>
+                      <w:rFonts w:ascii="Blinker" w:eastAsia="Blinker" w:hAnsi="Blinker" w:cs="Blinker"/>
+                      <w:color w:val="343434"/>
+                      <w:spacing w:val="4"/>
+                      <w:sz w:val="20"/>
+                      <w:szCs w:val="20"/>
+                    </w:rPr>
+                    <w:t>.</w:t>
+                  </w:r>
+                </w:p>
+                <w:p>
+                  <w:pPr>
+                    <w:pStyle w:val="divdocumentli"/>
+                    <w:numPr>
+                      <w:ilvl w:val="0"/>
+                      <w:numId w:val="1"/>
+                    </w:numPr>
+                    <w:spacing w:line="340" w:lineRule="atLeast"/>
+                    <w:ind w:left="300" w:right="300" w:hanging="292"/>
+                    <w:rPr>
+                      <w:rStyle w:val="divdocumentright-boxdatetablesinglecolumn"/>
+                      <w:rFonts w:ascii="Blinker" w:eastAsia="Blinker" w:hAnsi="Blinker" w:cs="Blinker"/>
+                      <w:color w:val="343434"/>
+                      <w:spacing w:val="4"/>
+                      <w:sz w:val="20"/>
+                      <w:szCs w:val="20"/>
+                    </w:rPr>
+                  </w:pPr>
+                  <w:r>
+                    <w:rPr>
+                      <w:rStyle w:val="divdocumentright-boxdatetablesinglecolumn"/>
+                      <w:rFonts w:ascii="Blinker" w:eastAsia="Blinker" w:hAnsi="Blinker" w:cs="Blinker"/>
+                      <w:color w:val="343434"/>
+                      <w:spacing w:val="4"/>
+                      <w:sz w:val="20"/>
+                      <w:szCs w:val="20"/>
+                    </w:rPr>
+                    <w:t xml:space="preserve">Follow Figma </w:t>
+                  </w:r>
+                  <w:r>
+                    <w:rPr>
+                      <w:rStyle w:val="divdocumentright-boxdatetablesinglecolumn"/>
+                      <w:rFonts w:ascii="Blinker" w:eastAsia="Blinker" w:hAnsi="Blinker" w:cs="Blinker"/>
+                      <w:color w:val="343434"/>
+                      <w:spacing w:val="4"/>
+                      <w:sz w:val="20"/>
+                      <w:szCs w:val="20"/>
+                    </w:rPr>
+                    <w:t>specifications to create and refactor pages</w:t>
+                  </w:r>
+                </w:p>
+              </w:tc>
+            </w:tr>
+          </w:tbl>
           <w:p>
             <w:pPr>
               <w:pStyle w:val="left-boxheadinggapdiv"/>
@@ -2871,7 +3495,29 @@
                       <w:sz w:val="20"/>
                       <w:szCs w:val="20"/>
                     </w:rPr>
-                    <w:t xml:space="preserve"> - </w:t>
+                    <w:t xml:space="preserve"> </w:t>
+                  </w:r>
+                  <w:r>
+                    <w:rPr>
+                      <w:rStyle w:val="span"/>
+                      <w:rFonts w:ascii="Blinker" w:eastAsia="Blinker" w:hAnsi="Blinker" w:cs="Blinker"/>
+                      <w:color w:val="343434"/>
+                      <w:spacing w:val="4"/>
+                      <w:sz w:val="20"/>
+                      <w:szCs w:val="20"/>
+                    </w:rPr>
+                    <w:t>–</w:t>
+                  </w:r>
+                  <w:r>
+                    <w:rPr>
+                      <w:rStyle w:val="span"/>
+                      <w:rFonts w:ascii="Blinker" w:eastAsia="Blinker" w:hAnsi="Blinker" w:cs="Blinker"/>
+                      <w:color w:val="343434"/>
+                      <w:spacing w:val="4"/>
+                      <w:sz w:val="20"/>
+                      <w:szCs w:val="20"/>
+                    </w:rPr>
+                    <w:t xml:space="preserve"> </w:t>
                   </w:r>
                   <w:r>
                     <w:rPr>
@@ -2880,7 +3526,16 @@
                       <w:color w:val="343434"/>
                       <w:spacing w:val="4"/>
                     </w:rPr>
-                    <w:t>Current</w:t>
+                    <w:t>2022-0</w:t>
+                  </w:r>
+                  <w:r>
+                    <w:rPr>
+                      <w:rStyle w:val="divdocumentjobdates"/>
+                      <w:rFonts w:ascii="Blinker" w:eastAsia="Blinker" w:hAnsi="Blinker" w:cs="Blinker"/>
+                      <w:color w:val="343434"/>
+                      <w:spacing w:val="4"/>
+                    </w:rPr>
+                    <w:t>4</w:t>
                   </w:r>
                 </w:p>
               </w:tc>
@@ -2955,7 +3610,31 @@
                       <w:color w:val="343434"/>
                       <w:spacing w:val="4"/>
                     </w:rPr>
-                    <w:t>Senior Software Engineer</w:t>
+                    <w:t xml:space="preserve">Senior </w:t>
+                  </w:r>
+                  <w:proofErr w:type="spellStart"/>
+                  <w:r>
+                    <w:rPr>
+                      <w:rStyle w:val="divdocumentjobtitle"/>
+                      <w:rFonts w:ascii="Blinker" w:eastAsia="Blinker" w:hAnsi="Blinker" w:cs="Blinker"/>
+                      <w:b/>
+                      <w:bCs/>
+                      <w:color w:val="343434"/>
+                      <w:spacing w:val="4"/>
+                    </w:rPr>
+                    <w:t>Fullstack</w:t>
+                  </w:r>
+                  <w:proofErr w:type="spellEnd"/>
+                  <w:r>
+                    <w:rPr>
+                      <w:rStyle w:val="divdocumentjobtitle"/>
+                      <w:rFonts w:ascii="Blinker" w:eastAsia="Blinker" w:hAnsi="Blinker" w:cs="Blinker"/>
+                      <w:b/>
+                      <w:bCs/>
+                      <w:color w:val="343434"/>
+                      <w:spacing w:val="4"/>
+                    </w:rPr>
+                    <w:t xml:space="preserve"> Developer</w:t>
                   </w:r>
                 </w:p>
                 <w:p>
@@ -2972,8 +3651,10 @@
                       <w:spacing w:val="4"/>
                       <w:sz w:val="20"/>
                       <w:szCs w:val="20"/>
+                      <w:lang w:val="pt-BR"/>
                     </w:rPr>
                   </w:pPr>
+                  <w:proofErr w:type="spellStart"/>
                   <w:r>
                     <w:rPr>
                       <w:rStyle w:val="span"/>
@@ -2984,8 +3665,126 @@
                       <w:spacing w:val="4"/>
                       <w:sz w:val="20"/>
                       <w:szCs w:val="20"/>
+                      <w:lang w:val="pt-BR"/>
+                    </w:rPr>
+                    <w:t>Farfetch</w:t>
+                  </w:r>
+                  <w:proofErr w:type="spellEnd"/>
+                  <w:r>
+                    <w:rPr>
+                      <w:rStyle w:val="span"/>
+                      <w:rFonts w:ascii="Blinker" w:eastAsia="Blinker" w:hAnsi="Blinker" w:cs="Blinker"/>
+                      <w:i/>
+                      <w:iCs/>
+                      <w:color w:val="343434"/>
+                      <w:spacing w:val="4"/>
+                      <w:sz w:val="20"/>
+                      <w:szCs w:val="20"/>
+                      <w:lang w:val="pt-BR"/>
+                    </w:rPr>
+                    <w:t xml:space="preserve">, </w:t>
+                  </w:r>
+                  <w:r>
+                    <w:rPr>
+                      <w:rStyle w:val="span"/>
+                      <w:rFonts w:ascii="Blinker" w:eastAsia="Blinker" w:hAnsi="Blinker" w:cs="Blinker"/>
+                      <w:i/>
+                      <w:iCs/>
+                      <w:color w:val="343434"/>
+                      <w:spacing w:val="4"/>
+                      <w:sz w:val="20"/>
+                      <w:szCs w:val="20"/>
+                      <w:lang w:val="pt-BR"/>
                     </w:rPr>
                     <w:t>Braga, Portugal</w:t>
+                  </w:r>
+                  <w:r>
+                    <w:rPr>
+                      <w:rStyle w:val="span"/>
+                      <w:rFonts w:ascii="Blinker" w:eastAsia="Blinker" w:hAnsi="Blinker" w:cs="Blinker"/>
+                      <w:i/>
+                      <w:iCs/>
+                      <w:color w:val="343434"/>
+                      <w:spacing w:val="4"/>
+                      <w:sz w:val="20"/>
+                      <w:szCs w:val="20"/>
+                      <w:lang w:val="pt-BR"/>
+                    </w:rPr>
+                    <w:t xml:space="preserve"> (Remote </w:t>
+                  </w:r>
+                  <w:proofErr w:type="spellStart"/>
+                  <w:r>
+                    <w:rPr>
+                      <w:rStyle w:val="span"/>
+                      <w:rFonts w:ascii="Blinker" w:eastAsia="Blinker" w:hAnsi="Blinker" w:cs="Blinker"/>
+                      <w:i/>
+                      <w:iCs/>
+                      <w:color w:val="343434"/>
+                      <w:spacing w:val="4"/>
+                      <w:sz w:val="20"/>
+                      <w:szCs w:val="20"/>
+                      <w:lang w:val="pt-BR"/>
+                    </w:rPr>
+                    <w:t>from</w:t>
+                  </w:r>
+                  <w:proofErr w:type="spellEnd"/>
+                  <w:r>
+                    <w:rPr>
+                      <w:rStyle w:val="span"/>
+                      <w:rFonts w:ascii="Blinker" w:eastAsia="Blinker" w:hAnsi="Blinker" w:cs="Blinker"/>
+                      <w:i/>
+                      <w:iCs/>
+                      <w:color w:val="343434"/>
+                      <w:spacing w:val="4"/>
+                      <w:sz w:val="20"/>
+                      <w:szCs w:val="20"/>
+                      <w:lang w:val="pt-BR"/>
+                    </w:rPr>
+                    <w:t xml:space="preserve"> </w:t>
+                  </w:r>
+                  <w:proofErr w:type="spellStart"/>
+                  <w:r>
+                    <w:rPr>
+                      <w:rStyle w:val="span"/>
+                      <w:rFonts w:ascii="Blinker" w:eastAsia="Blinker" w:hAnsi="Blinker" w:cs="Blinker"/>
+                      <w:i/>
+                      <w:iCs/>
+                      <w:color w:val="343434"/>
+                      <w:spacing w:val="4"/>
+                      <w:sz w:val="20"/>
+                      <w:szCs w:val="20"/>
+                      <w:lang w:val="pt-BR"/>
+                    </w:rPr>
+                    <w:t>B</w:t>
+                  </w:r>
+                  <w:r>
+                    <w:rPr>
+                      <w:rStyle w:val="span"/>
+                      <w:rFonts w:ascii="Blinker" w:eastAsia="Blinker" w:hAnsi="Blinker" w:cs="Blinker"/>
+                      <w:i/>
+                      <w:iCs/>
+                      <w:color w:val="343434"/>
+                      <w:spacing w:val="4"/>
+                      <w:sz w:val="20"/>
+                      <w:szCs w:val="20"/>
+                      <w:lang w:val="pt-BR"/>
+                    </w:rPr>
+                    <w:t>razil</w:t>
+                  </w:r>
+                  <w:proofErr w:type="spellEnd"/>
+                  <w:r>
+                    <w:rPr>
+                      <w:rStyle w:val="span"/>
+                      <w:rFonts w:ascii="Blinker" w:eastAsia="Blinker" w:hAnsi="Blinker" w:cs="Blinker"/>
+                      <w:i/>
+                      <w:iCs/>
+                      <w:color w:val="343434"/>
+                      <w:spacing w:val="4"/>
+                      <w:sz w:val="20"/>
+                      <w:szCs w:val="20"/>
+                      <w:lang w:val="pt-BR"/>
+                    </w:rPr>
+                    <w:t>)</w:t>
                   </w:r>
                 </w:p>
                 <w:p>
@@ -3504,7 +4303,31 @@
                       <w:color w:val="343434"/>
                       <w:spacing w:val="4"/>
                     </w:rPr>
-                    <w:t>Senior Software Engineer</w:t>
+                    <w:t xml:space="preserve">Senior </w:t>
+                  </w:r>
+                  <w:proofErr w:type="spellStart"/>
+                  <w:r>
+                    <w:rPr>
+                      <w:rStyle w:val="divdocumentjobtitle"/>
+                      <w:rFonts w:ascii="Blinker" w:eastAsia="Blinker" w:hAnsi="Blinker" w:cs="Blinker"/>
+                      <w:b/>
+                      <w:bCs/>
+                      <w:color w:val="343434"/>
+                      <w:spacing w:val="4"/>
+                    </w:rPr>
+                    <w:t>Fullstack</w:t>
+                  </w:r>
+                  <w:proofErr w:type="spellEnd"/>
+                  <w:r>
+                    <w:rPr>
+                      <w:rStyle w:val="divdocumentjobtitle"/>
+                      <w:rFonts w:ascii="Blinker" w:eastAsia="Blinker" w:hAnsi="Blinker" w:cs="Blinker"/>
+                      <w:b/>
+                      <w:bCs/>
+                      <w:color w:val="343434"/>
+                      <w:spacing w:val="4"/>
+                    </w:rPr>
+                    <w:t xml:space="preserve"> Developer</w:t>
                   </w:r>
                 </w:p>
                 <w:p>
@@ -3620,7 +4443,31 @@
                       <w:sz w:val="20"/>
                       <w:szCs w:val="20"/>
                     </w:rPr>
-                    <w:t>Microservices architecture, using RabbitMQ as message broker and ElasticSearch to consolidated data.</w:t>
+                    <w:t xml:space="preserve">Microservices architecture, using RabbitMQ as message broker and </w:t>
+                  </w:r>
+                  <w:proofErr w:type="spellStart"/>
+                  <w:r>
+                    <w:rPr>
+                      <w:rStyle w:val="divdocumentright-boxdatetablesinglecolumn"/>
+                      <w:rFonts w:ascii="Blinker" w:eastAsia="Blinker" w:hAnsi="Blinker" w:cs="Blinker"/>
+                      <w:color w:val="343434"/>
+                      <w:spacing w:val="4"/>
+                      <w:sz w:val="20"/>
+                      <w:szCs w:val="20"/>
+                    </w:rPr>
+                    <w:t>ElasticSearch</w:t>
+                  </w:r>
+                  <w:proofErr w:type="spellEnd"/>
+                  <w:r>
+                    <w:rPr>
+                      <w:rStyle w:val="divdocumentright-boxdatetablesinglecolumn"/>
+                      <w:rFonts w:ascii="Blinker" w:eastAsia="Blinker" w:hAnsi="Blinker" w:cs="Blinker"/>
+                      <w:color w:val="343434"/>
+                      <w:spacing w:val="4"/>
+                      <w:sz w:val="20"/>
+                      <w:szCs w:val="20"/>
+                    </w:rPr>
+                    <w:t xml:space="preserve"> to consolidated data.</w:t>
                   </w:r>
                 </w:p>
                 <w:p>
@@ -3650,7 +4497,79 @@
                       <w:sz w:val="20"/>
                       <w:szCs w:val="20"/>
                     </w:rPr>
-                    <w:t>Coding Unit and integration tests using xUnit, NSubstitute, and SpecFlow to BDD tests.</w:t>
+                    <w:t xml:space="preserve">Coding Unit and integration tests using </w:t>
+                  </w:r>
+                  <w:proofErr w:type="spellStart"/>
+                  <w:r>
+                    <w:rPr>
+                      <w:rStyle w:val="divdocumentright-boxdatetablesinglecolumn"/>
+                      <w:rFonts w:ascii="Blinker" w:eastAsia="Blinker" w:hAnsi="Blinker" w:cs="Blinker"/>
+                      <w:color w:val="343434"/>
+                      <w:spacing w:val="4"/>
+                      <w:sz w:val="20"/>
+                      <w:szCs w:val="20"/>
+                    </w:rPr>
+                    <w:t>xUnit</w:t>
+                  </w:r>
+                  <w:proofErr w:type="spellEnd"/>
+                  <w:r>
+                    <w:rPr>
+                      <w:rStyle w:val="divdocumentright-boxdatetablesinglecolumn"/>
+                      <w:rFonts w:ascii="Blinker" w:eastAsia="Blinker" w:hAnsi="Blinker" w:cs="Blinker"/>
+                      <w:color w:val="343434"/>
+                      <w:spacing w:val="4"/>
+                      <w:sz w:val="20"/>
+                      <w:szCs w:val="20"/>
+                    </w:rPr>
+                    <w:t xml:space="preserve">, </w:t>
+                  </w:r>
+                  <w:proofErr w:type="spellStart"/>
+                  <w:r>
+                    <w:rPr>
+                      <w:rStyle w:val="divdocumentright-boxdatetablesinglecolumn"/>
+                      <w:rFonts w:ascii="Blinker" w:eastAsia="Blinker" w:hAnsi="Blinker" w:cs="Blinker"/>
+                      <w:color w:val="343434"/>
+                      <w:spacing w:val="4"/>
+                      <w:sz w:val="20"/>
+                      <w:szCs w:val="20"/>
+                    </w:rPr>
+                    <w:t>NSubstitute</w:t>
+                  </w:r>
+                  <w:proofErr w:type="spellEnd"/>
+                  <w:r>
+                    <w:rPr>
+                      <w:rStyle w:val="divdocumentright-boxdatetablesinglecolumn"/>
+                      <w:rFonts w:ascii="Blinker" w:eastAsia="Blinker" w:hAnsi="Blinker" w:cs="Blinker"/>
+                      <w:color w:val="343434"/>
+                      <w:spacing w:val="4"/>
+                      <w:sz w:val="20"/>
+                      <w:szCs w:val="20"/>
+                    </w:rPr>
+                    <w:t xml:space="preserve">, and </w:t>
+                  </w:r>
+                  <w:proofErr w:type="spellStart"/>
+                  <w:r>
+                    <w:rPr>
+                      <w:rStyle w:val="divdocumentright-boxdatetablesinglecolumn"/>
+                      <w:rFonts w:ascii="Blinker" w:eastAsia="Blinker" w:hAnsi="Blinker" w:cs="Blinker"/>
+                      <w:color w:val="343434"/>
+                      <w:spacing w:val="4"/>
+                      <w:sz w:val="20"/>
+                      <w:szCs w:val="20"/>
+                    </w:rPr>
+                    <w:t>SpecFlow</w:t>
+                  </w:r>
+                  <w:proofErr w:type="spellEnd"/>
+                  <w:r>
+                    <w:rPr>
+                      <w:rStyle w:val="divdocumentright-boxdatetablesinglecolumn"/>
+                      <w:rFonts w:ascii="Blinker" w:eastAsia="Blinker" w:hAnsi="Blinker" w:cs="Blinker"/>
+                      <w:color w:val="343434"/>
+                      <w:spacing w:val="4"/>
+                      <w:sz w:val="20"/>
+                      <w:szCs w:val="20"/>
+                    </w:rPr>
+                    <w:t xml:space="preserve"> to BDD tests.</w:t>
                   </w:r>
                 </w:p>
                 <w:p>
@@ -3680,6 +4599,7 @@
                       <w:sz w:val="20"/>
                       <w:szCs w:val="20"/>
                     </w:rPr>
+                    <w:lastRenderedPageBreak/>
                     <w:t>Used to TDD and pair programming development.</w:t>
                   </w:r>
                 </w:p>
@@ -3898,7 +4818,6 @@
                       <w:sz w:val="20"/>
                       <w:szCs w:val="20"/>
                     </w:rPr>
-                    <w:lastRenderedPageBreak/>
                     <w:t> </w:t>
                   </w:r>
                 </w:p>
@@ -4020,6 +4939,7 @@
                       <w:szCs w:val="20"/>
                     </w:rPr>
                   </w:pPr>
+                  <w:proofErr w:type="spellStart"/>
                   <w:r>
                     <w:rPr>
                       <w:rStyle w:val="divdocumentjobtitle"/>
@@ -4029,7 +4949,19 @@
                       <w:color w:val="343434"/>
                       <w:spacing w:val="4"/>
                     </w:rPr>
-                    <w:t>Software Engineer</w:t>
+                    <w:t>Fullstack</w:t>
+                  </w:r>
+                  <w:proofErr w:type="spellEnd"/>
+                  <w:r>
+                    <w:rPr>
+                      <w:rStyle w:val="divdocumentjobtitle"/>
+                      <w:rFonts w:ascii="Blinker" w:eastAsia="Blinker" w:hAnsi="Blinker" w:cs="Blinker"/>
+                      <w:b/>
+                      <w:bCs/>
+                      <w:color w:val="343434"/>
+                      <w:spacing w:val="4"/>
+                    </w:rPr>
+                    <w:t xml:space="preserve"> Developer</w:t>
                   </w:r>
                 </w:p>
                 <w:p>
@@ -4074,6 +5006,7 @@
                     </w:rPr>
                     <w:t xml:space="preserve"> </w:t>
                   </w:r>
+                  <w:proofErr w:type="spellStart"/>
                   <w:r>
                     <w:rPr>
                       <w:rStyle w:val="span"/>
@@ -4085,7 +5018,21 @@
                       <w:sz w:val="20"/>
                       <w:szCs w:val="20"/>
                     </w:rPr>
-                    <w:t>Maringá, PR, Brazil</w:t>
+                    <w:t>Maringá</w:t>
+                  </w:r>
+                  <w:proofErr w:type="spellEnd"/>
+                  <w:r>
+                    <w:rPr>
+                      <w:rStyle w:val="span"/>
+                      <w:rFonts w:ascii="Blinker" w:eastAsia="Blinker" w:hAnsi="Blinker" w:cs="Blinker"/>
+                      <w:i/>
+                      <w:iCs/>
+                      <w:color w:val="343434"/>
+                      <w:spacing w:val="4"/>
+                      <w:sz w:val="20"/>
+                      <w:szCs w:val="20"/>
+                    </w:rPr>
+                    <w:t>, PR, Brazil</w:t>
                   </w:r>
                 </w:p>
                 <w:p>
@@ -4403,7 +5350,18 @@
                       <w:color w:val="343434"/>
                       <w:spacing w:val="4"/>
                     </w:rPr>
-                    <w:t>Software Developer</w:t>
+                    <w:t>Backend</w:t>
+                  </w:r>
+                  <w:r>
+                    <w:rPr>
+                      <w:rStyle w:val="divdocumentjobtitle"/>
+                      <w:rFonts w:ascii="Blinker" w:eastAsia="Blinker" w:hAnsi="Blinker" w:cs="Blinker"/>
+                      <w:b/>
+                      <w:bCs/>
+                      <w:color w:val="343434"/>
+                      <w:spacing w:val="4"/>
+                    </w:rPr>
+                    <w:t xml:space="preserve"> Developer</w:t>
                   </w:r>
                 </w:p>
                 <w:p>
@@ -4448,6 +5406,7 @@
                     </w:rPr>
                     <w:t xml:space="preserve"> </w:t>
                   </w:r>
+                  <w:proofErr w:type="spellStart"/>
                   <w:r>
                     <w:rPr>
                       <w:rStyle w:val="span"/>
@@ -4459,7 +5418,21 @@
                       <w:sz w:val="20"/>
                       <w:szCs w:val="20"/>
                     </w:rPr>
-                    <w:t>Maringá, PR, Brazil</w:t>
+                    <w:t>Maringá</w:t>
+                  </w:r>
+                  <w:proofErr w:type="spellEnd"/>
+                  <w:r>
+                    <w:rPr>
+                      <w:rStyle w:val="span"/>
+                      <w:rFonts w:ascii="Blinker" w:eastAsia="Blinker" w:hAnsi="Blinker" w:cs="Blinker"/>
+                      <w:i/>
+                      <w:iCs/>
+                      <w:color w:val="343434"/>
+                      <w:spacing w:val="4"/>
+                      <w:sz w:val="20"/>
+                      <w:szCs w:val="20"/>
+                    </w:rPr>
+                    <w:t>, PR, Brazil</w:t>
                   </w:r>
                 </w:p>
                 <w:p>
@@ -4549,8 +5522,45 @@
                       <w:sz w:val="20"/>
                       <w:szCs w:val="20"/>
                     </w:rPr>
-                    <w:t>Unit and Integration tests using NUnit and NSubstitute</w:t>
-                  </w:r>
+                    <w:t xml:space="preserve">Unit and Integration tests using </w:t>
+                  </w:r>
+                  <w:proofErr w:type="spellStart"/>
+                  <w:r>
+                    <w:rPr>
+                      <w:rStyle w:val="divdocumentright-boxdatetablesinglecolumn"/>
+                      <w:rFonts w:ascii="Blinker" w:eastAsia="Blinker" w:hAnsi="Blinker" w:cs="Blinker"/>
+                      <w:color w:val="343434"/>
+                      <w:spacing w:val="4"/>
+                      <w:sz w:val="20"/>
+                      <w:szCs w:val="20"/>
+                    </w:rPr>
+                    <w:t>NUnit</w:t>
+                  </w:r>
+                  <w:proofErr w:type="spellEnd"/>
+                  <w:r>
+                    <w:rPr>
+                      <w:rStyle w:val="divdocumentright-boxdatetablesinglecolumn"/>
+                      <w:rFonts w:ascii="Blinker" w:eastAsia="Blinker" w:hAnsi="Blinker" w:cs="Blinker"/>
+                      <w:color w:val="343434"/>
+                      <w:spacing w:val="4"/>
+                      <w:sz w:val="20"/>
+                      <w:szCs w:val="20"/>
+                    </w:rPr>
+                    <w:t xml:space="preserve"> and </w:t>
+                  </w:r>
+                  <w:proofErr w:type="spellStart"/>
+                  <w:r>
+                    <w:rPr>
+                      <w:rStyle w:val="divdocumentright-boxdatetablesinglecolumn"/>
+                      <w:rFonts w:ascii="Blinker" w:eastAsia="Blinker" w:hAnsi="Blinker" w:cs="Blinker"/>
+                      <w:color w:val="343434"/>
+                      <w:spacing w:val="4"/>
+                      <w:sz w:val="20"/>
+                      <w:szCs w:val="20"/>
+                    </w:rPr>
+                    <w:t>NSubstitute</w:t>
+                  </w:r>
+                  <w:proofErr w:type="spellEnd"/>
                 </w:p>
                 <w:p>
                   <w:pPr>
@@ -4768,6 +5778,7 @@
                       <w:szCs w:val="20"/>
                     </w:rPr>
                   </w:pPr>
+                  <w:proofErr w:type="spellStart"/>
                   <w:r>
                     <w:rPr>
                       <w:rStyle w:val="divdocumentjobtitle"/>
@@ -4777,7 +5788,19 @@
                       <w:color w:val="343434"/>
                       <w:spacing w:val="4"/>
                     </w:rPr>
-                    <w:t>Software Developer</w:t>
+                    <w:t>Fullstack</w:t>
+                  </w:r>
+                  <w:proofErr w:type="spellEnd"/>
+                  <w:r>
+                    <w:rPr>
+                      <w:rStyle w:val="divdocumentjobtitle"/>
+                      <w:rFonts w:ascii="Blinker" w:eastAsia="Blinker" w:hAnsi="Blinker" w:cs="Blinker"/>
+                      <w:b/>
+                      <w:bCs/>
+                      <w:color w:val="343434"/>
+                      <w:spacing w:val="4"/>
+                    </w:rPr>
+                    <w:t xml:space="preserve"> Developer</w:t>
                   </w:r>
                 </w:p>
                 <w:p>
@@ -5082,6 +6105,7 @@
                       <w:szCs w:val="20"/>
                     </w:rPr>
                   </w:pPr>
+                  <w:proofErr w:type="spellStart"/>
                   <w:r>
                     <w:rPr>
                       <w:rStyle w:val="divdocumentjobtitle"/>
@@ -5091,7 +6115,19 @@
                       <w:color w:val="343434"/>
                       <w:spacing w:val="4"/>
                     </w:rPr>
-                    <w:t>Developer</w:t>
+                    <w:t>Fullstack</w:t>
+                  </w:r>
+                  <w:proofErr w:type="spellEnd"/>
+                  <w:r>
+                    <w:rPr>
+                      <w:rStyle w:val="divdocumentjobtitle"/>
+                      <w:rFonts w:ascii="Blinker" w:eastAsia="Blinker" w:hAnsi="Blinker" w:cs="Blinker"/>
+                      <w:b/>
+                      <w:bCs/>
+                      <w:color w:val="343434"/>
+                      <w:spacing w:val="4"/>
+                    </w:rPr>
+                    <w:t xml:space="preserve"> Developer</w:t>
                   </w:r>
                 </w:p>
                 <w:p>
@@ -5467,8 +6503,24 @@
                       <w:szCs w:val="20"/>
                       <w:lang w:val="pt-BR"/>
                     </w:rPr>
-                    <w:t>Presidente Prudente, SP, Brazil</w:t>
-                  </w:r>
+                    <w:t xml:space="preserve">Presidente Prudente, SP, </w:t>
+                  </w:r>
+                  <w:proofErr w:type="spellStart"/>
+                  <w:r>
+                    <w:rPr>
+                      <w:rStyle w:val="span"/>
+                      <w:rFonts w:ascii="Blinker" w:eastAsia="Blinker" w:hAnsi="Blinker" w:cs="Blinker"/>
+                      <w:i/>
+                      <w:iCs/>
+                      <w:color w:val="343434"/>
+                      <w:spacing w:val="4"/>
+                      <w:sz w:val="20"/>
+                      <w:szCs w:val="20"/>
+                      <w:lang w:val="pt-BR"/>
+                    </w:rPr>
+                    <w:t>Brazil</w:t>
+                  </w:r>
+                  <w:proofErr w:type="spellEnd"/>
                 </w:p>
                 <w:p>
                   <w:pPr>

</xml_diff>

<commit_message>
Update with last work
</commit_message>
<xml_diff>
--- a/Higor_Correa_Resume.docx
+++ b/Higor_Correa_Resume.docx
@@ -114,23 +114,13 @@
               </w:rPr>
               <w:t xml:space="preserve">Senior </w:t>
             </w:r>
-            <w:proofErr w:type="spellStart"/>
             <w:r>
               <w:rPr>
                 <w:rStyle w:val="divdocumentleft-box"/>
                 <w:rFonts w:ascii="Blinker" w:eastAsia="Blinker" w:hAnsi="Blinker" w:cs="Blinker"/>
                 <w:shd w:val="clear" w:color="auto" w:fill="auto"/>
               </w:rPr>
-              <w:t>Fullstack</w:t>
-            </w:r>
-            <w:proofErr w:type="spellEnd"/>
-            <w:r>
-              <w:rPr>
-                <w:rStyle w:val="divdocumentleft-box"/>
-                <w:rFonts w:ascii="Blinker" w:eastAsia="Blinker" w:hAnsi="Blinker" w:cs="Blinker"/>
-                <w:shd w:val="clear" w:color="auto" w:fill="auto"/>
-              </w:rPr>
-              <w:t xml:space="preserve"> Developer</w:t>
+              <w:t>Fullstack Developer</w:t>
             </w:r>
           </w:p>
           <w:p>
@@ -330,31 +320,7 @@
                 <w:szCs w:val="20"/>
                 <w:lang w:val="pt-BR"/>
               </w:rPr>
-              <w:t xml:space="preserve">, </w:t>
-            </w:r>
-            <w:proofErr w:type="spellStart"/>
-            <w:r>
-              <w:rPr>
-                <w:rStyle w:val="span"/>
-                <w:rFonts w:ascii="Blinker" w:eastAsia="Blinker" w:hAnsi="Blinker" w:cs="Blinker"/>
-                <w:color w:val="FFFFFF"/>
-                <w:sz w:val="20"/>
-                <w:szCs w:val="20"/>
-                <w:lang w:val="pt-BR"/>
-              </w:rPr>
-              <w:t>Brazil</w:t>
-            </w:r>
-            <w:proofErr w:type="spellEnd"/>
-            <w:r>
-              <w:rPr>
-                <w:rStyle w:val="span"/>
-                <w:rFonts w:ascii="Blinker" w:eastAsia="Blinker" w:hAnsi="Blinker" w:cs="Blinker"/>
-                <w:color w:val="FFFFFF"/>
-                <w:sz w:val="20"/>
-                <w:szCs w:val="20"/>
-                <w:lang w:val="pt-BR"/>
-              </w:rPr>
-              <w:t xml:space="preserve">, </w:t>
+              <w:t xml:space="preserve">, Brazil, </w:t>
             </w:r>
             <w:r>
               <w:rPr>
@@ -517,29 +483,7 @@
                 <w:szCs w:val="20"/>
                 <w:shd w:val="clear" w:color="auto" w:fill="auto"/>
               </w:rPr>
-              <w:t>linkedin.com/in/</w:t>
-            </w:r>
-            <w:proofErr w:type="spellStart"/>
-            <w:r>
-              <w:rPr>
-                <w:rStyle w:val="divdocumentleft-box"/>
-                <w:rFonts w:ascii="Blinker" w:eastAsia="Blinker" w:hAnsi="Blinker" w:cs="Blinker"/>
-                <w:sz w:val="20"/>
-                <w:szCs w:val="20"/>
-                <w:shd w:val="clear" w:color="auto" w:fill="auto"/>
-              </w:rPr>
-              <w:t>higor</w:t>
-            </w:r>
-            <w:proofErr w:type="spellEnd"/>
-            <w:r>
-              <w:rPr>
-                <w:rStyle w:val="divdocumentleft-box"/>
-                <w:rFonts w:ascii="Blinker" w:eastAsia="Blinker" w:hAnsi="Blinker" w:cs="Blinker"/>
-                <w:sz w:val="20"/>
-                <w:szCs w:val="20"/>
-                <w:shd w:val="clear" w:color="auto" w:fill="auto"/>
-              </w:rPr>
-              <w:t>-correa</w:t>
+              <w:t>linkedin.com/in/higor-correa</w:t>
             </w:r>
           </w:p>
           <w:p>
@@ -2379,7 +2323,7 @@
                 <w:sz w:val="20"/>
                 <w:szCs w:val="20"/>
               </w:rPr>
-              <w:t xml:space="preserve"> software developer with almost 9 years of experience working on both environments monolithic and microservices. </w:t>
+              <w:t xml:space="preserve"> software developer with almost 9 years of experience working </w:t>
             </w:r>
             <w:r>
               <w:rPr>
@@ -2388,6 +2332,195 @@
                 <w:sz w:val="20"/>
                 <w:szCs w:val="20"/>
               </w:rPr>
+              <w:t>in</w:t>
+            </w:r>
+            <w:r>
+              <w:rPr>
+                <w:rStyle w:val="divdocumentright-box"/>
+                <w:rFonts w:ascii="Blinker" w:eastAsia="Blinker" w:hAnsi="Blinker" w:cs="Blinker"/>
+                <w:sz w:val="20"/>
+                <w:szCs w:val="20"/>
+              </w:rPr>
+              <w:t xml:space="preserve"> both environments monolithic and microservices. </w:t>
+            </w:r>
+            <w:r>
+              <w:rPr>
+                <w:rStyle w:val="divdocumentright-box"/>
+                <w:rFonts w:ascii="Blinker" w:eastAsia="Blinker" w:hAnsi="Blinker" w:cs="Blinker"/>
+                <w:sz w:val="20"/>
+                <w:szCs w:val="20"/>
+              </w:rPr>
+              <w:t xml:space="preserve">I </w:t>
+            </w:r>
+            <w:r>
+              <w:rPr>
+                <w:rStyle w:val="divdocumentright-box"/>
+                <w:rFonts w:ascii="Blinker" w:eastAsia="Blinker" w:hAnsi="Blinker" w:cs="Blinker"/>
+                <w:sz w:val="20"/>
+                <w:szCs w:val="20"/>
+              </w:rPr>
+              <w:t>aim</w:t>
+            </w:r>
+            <w:r>
+              <w:rPr>
+                <w:rStyle w:val="divdocumentright-box"/>
+                <w:rFonts w:ascii="Blinker" w:eastAsia="Blinker" w:hAnsi="Blinker" w:cs="Blinker"/>
+                <w:sz w:val="20"/>
+                <w:szCs w:val="20"/>
+              </w:rPr>
+              <w:t xml:space="preserve"> </w:t>
+            </w:r>
+            <w:r>
+              <w:rPr>
+                <w:rStyle w:val="divdocumentright-box"/>
+                <w:rFonts w:ascii="Blinker" w:eastAsia="Blinker" w:hAnsi="Blinker" w:cs="Blinker"/>
+                <w:sz w:val="20"/>
+                <w:szCs w:val="20"/>
+              </w:rPr>
+              <w:t>to improve</w:t>
+            </w:r>
+            <w:r>
+              <w:rPr>
+                <w:rStyle w:val="divdocumentright-box"/>
+                <w:rFonts w:ascii="Blinker" w:eastAsia="Blinker" w:hAnsi="Blinker" w:cs="Blinker"/>
+                <w:sz w:val="20"/>
+                <w:szCs w:val="20"/>
+              </w:rPr>
+              <w:t xml:space="preserve"> software quality </w:t>
+            </w:r>
+            <w:r>
+              <w:rPr>
+                <w:rStyle w:val="divdocumentright-box"/>
+                <w:rFonts w:ascii="Blinker" w:eastAsia="Blinker" w:hAnsi="Blinker" w:cs="Blinker"/>
+                <w:sz w:val="20"/>
+                <w:szCs w:val="20"/>
+              </w:rPr>
+              <w:t>so that</w:t>
+            </w:r>
+            <w:r>
+              <w:rPr>
+                <w:rStyle w:val="divdocumentright-box"/>
+                <w:rFonts w:ascii="Blinker" w:eastAsia="Blinker" w:hAnsi="Blinker" w:cs="Blinker"/>
+                <w:sz w:val="20"/>
+                <w:szCs w:val="20"/>
+              </w:rPr>
+              <w:t xml:space="preserve"> </w:t>
+            </w:r>
+            <w:r>
+              <w:rPr>
+                <w:rStyle w:val="divdocumentright-box"/>
+                <w:rFonts w:ascii="Blinker" w:eastAsia="Blinker" w:hAnsi="Blinker" w:cs="Blinker"/>
+                <w:sz w:val="20"/>
+                <w:szCs w:val="20"/>
+              </w:rPr>
+              <w:t>I</w:t>
+            </w:r>
+            <w:r>
+              <w:rPr>
+                <w:rStyle w:val="divdocumentright-box"/>
+                <w:rFonts w:ascii="Blinker" w:eastAsia="Blinker" w:hAnsi="Blinker" w:cs="Blinker"/>
+                <w:sz w:val="20"/>
+                <w:szCs w:val="20"/>
+              </w:rPr>
+              <w:t xml:space="preserve"> know and appl</w:t>
+            </w:r>
+            <w:r>
+              <w:rPr>
+                <w:rStyle w:val="divdocumentright-box"/>
+                <w:rFonts w:ascii="Blinker" w:eastAsia="Blinker" w:hAnsi="Blinker" w:cs="Blinker"/>
+                <w:sz w:val="20"/>
+                <w:szCs w:val="20"/>
+              </w:rPr>
+              <w:t>y</w:t>
+            </w:r>
+            <w:r>
+              <w:rPr>
+                <w:rStyle w:val="divdocumentright-box"/>
+                <w:rFonts w:ascii="Blinker" w:eastAsia="Blinker" w:hAnsi="Blinker" w:cs="Blinker"/>
+                <w:sz w:val="20"/>
+                <w:szCs w:val="20"/>
+              </w:rPr>
+              <w:t xml:space="preserve"> the good practices for unit, and integration and </w:t>
+            </w:r>
+            <w:r>
+              <w:rPr>
+                <w:rStyle w:val="divdocumentright-box"/>
+                <w:rFonts w:ascii="Blinker" w:eastAsia="Blinker" w:hAnsi="Blinker" w:cs="Blinker"/>
+                <w:sz w:val="20"/>
+                <w:szCs w:val="20"/>
+              </w:rPr>
+              <w:t>functional</w:t>
+            </w:r>
+            <w:r>
+              <w:rPr>
+                <w:rStyle w:val="divdocumentright-box"/>
+                <w:rFonts w:ascii="Blinker" w:eastAsia="Blinker" w:hAnsi="Blinker" w:cs="Blinker"/>
+                <w:sz w:val="20"/>
+                <w:szCs w:val="20"/>
+              </w:rPr>
+              <w:t xml:space="preserve"> tests (xUnit, nUnit, MsTest, SpecFlow). In </w:t>
+            </w:r>
+            <w:r>
+              <w:rPr>
+                <w:rStyle w:val="divdocumentright-box"/>
+                <w:rFonts w:ascii="Blinker" w:eastAsia="Blinker" w:hAnsi="Blinker" w:cs="Blinker"/>
+                <w:sz w:val="20"/>
+                <w:szCs w:val="20"/>
+              </w:rPr>
+              <w:t>addition,</w:t>
+            </w:r>
+            <w:r>
+              <w:rPr>
+                <w:rStyle w:val="divdocumentright-box"/>
+                <w:rFonts w:ascii="Blinker" w:eastAsia="Blinker" w:hAnsi="Blinker" w:cs="Blinker"/>
+                <w:sz w:val="20"/>
+                <w:szCs w:val="20"/>
+              </w:rPr>
+              <w:t xml:space="preserve"> </w:t>
+            </w:r>
+            <w:r>
+              <w:rPr>
+                <w:rStyle w:val="divdocumentright-box"/>
+                <w:rFonts w:ascii="Blinker" w:eastAsia="Blinker" w:hAnsi="Blinker" w:cs="Blinker"/>
+                <w:sz w:val="20"/>
+                <w:szCs w:val="20"/>
+              </w:rPr>
+              <w:t>I</w:t>
+            </w:r>
+            <w:r>
+              <w:rPr>
+                <w:rStyle w:val="divdocumentright-box"/>
+                <w:rFonts w:ascii="Blinker" w:eastAsia="Blinker" w:hAnsi="Blinker" w:cs="Blinker"/>
+                <w:sz w:val="20"/>
+                <w:szCs w:val="20"/>
+              </w:rPr>
+              <w:t xml:space="preserve"> learnt about docker by himself and use it very well in your development environment. </w:t>
+            </w:r>
+            <w:r>
+              <w:rPr>
+                <w:rStyle w:val="divdocumentright-box"/>
+                <w:rFonts w:ascii="Blinker" w:eastAsia="Blinker" w:hAnsi="Blinker" w:cs="Blinker"/>
+                <w:sz w:val="20"/>
+                <w:szCs w:val="20"/>
+              </w:rPr>
+              <w:t>Furthermore,</w:t>
+            </w:r>
+            <w:r>
+              <w:rPr>
+                <w:rStyle w:val="divdocumentright-box"/>
+                <w:rFonts w:ascii="Blinker" w:eastAsia="Blinker" w:hAnsi="Blinker" w:cs="Blinker"/>
+                <w:sz w:val="20"/>
+                <w:szCs w:val="20"/>
+              </w:rPr>
+              <w:t xml:space="preserve"> </w:t>
+            </w:r>
+            <w:r>
+              <w:rPr>
+                <w:rStyle w:val="divdocumentright-box"/>
+                <w:rFonts w:ascii="Blinker" w:eastAsia="Blinker" w:hAnsi="Blinker" w:cs="Blinker"/>
+                <w:sz w:val="20"/>
+                <w:szCs w:val="20"/>
+              </w:rPr>
               <w:t>I am</w:t>
             </w:r>
             <w:r>
@@ -2397,7 +2530,7 @@
                 <w:sz w:val="20"/>
                 <w:szCs w:val="20"/>
               </w:rPr>
-              <w:t xml:space="preserve"> aimed to software quality then he knows and applies the good practices for unit, and integration and </w:t>
+              <w:t xml:space="preserve"> not stuck in a single development language his main language and </w:t>
             </w:r>
             <w:r>
               <w:rPr>
@@ -2406,7 +2539,7 @@
                 <w:sz w:val="20"/>
                 <w:szCs w:val="20"/>
               </w:rPr>
-              <w:t>functional</w:t>
+              <w:t>knowledge</w:t>
             </w:r>
             <w:r>
               <w:rPr>
@@ -2415,9 +2548,8 @@
                 <w:sz w:val="20"/>
                 <w:szCs w:val="20"/>
               </w:rPr>
-              <w:t xml:space="preserve"> tests (</w:t>
-            </w:r>
-            <w:proofErr w:type="spellStart"/>
+              <w:t xml:space="preserve"> is C# (.Net Framework/Core) but he already worked with React, Angular, Java, Kotlin and Node. </w:t>
+            </w:r>
             <w:r>
               <w:rPr>
                 <w:rStyle w:val="divdocumentright-box"/>
@@ -2425,9 +2557,8 @@
                 <w:sz w:val="20"/>
                 <w:szCs w:val="20"/>
               </w:rPr>
-              <w:t>xUnit</w:t>
-            </w:r>
-            <w:proofErr w:type="spellEnd"/>
+              <w:t>Also,</w:t>
+            </w:r>
             <w:r>
               <w:rPr>
                 <w:rStyle w:val="divdocumentright-box"/>
@@ -2435,9 +2566,8 @@
                 <w:sz w:val="20"/>
                 <w:szCs w:val="20"/>
               </w:rPr>
-              <w:t xml:space="preserve">, </w:t>
-            </w:r>
-            <w:proofErr w:type="spellStart"/>
+              <w:t xml:space="preserve"> </w:t>
+            </w:r>
             <w:r>
               <w:rPr>
                 <w:rStyle w:val="divdocumentright-box"/>
@@ -2445,9 +2575,8 @@
                 <w:sz w:val="20"/>
                 <w:szCs w:val="20"/>
               </w:rPr>
-              <w:t>nUnit</w:t>
-            </w:r>
-            <w:proofErr w:type="spellEnd"/>
+              <w:t>I</w:t>
+            </w:r>
             <w:r>
               <w:rPr>
                 <w:rStyle w:val="divdocumentright-box"/>
@@ -2455,9 +2584,8 @@
                 <w:sz w:val="20"/>
                 <w:szCs w:val="20"/>
               </w:rPr>
-              <w:t xml:space="preserve">, </w:t>
-            </w:r>
-            <w:proofErr w:type="spellStart"/>
+              <w:t xml:space="preserve"> invested in </w:t>
+            </w:r>
             <w:r>
               <w:rPr>
                 <w:rStyle w:val="divdocumentright-box"/>
@@ -2465,9 +2593,8 @@
                 <w:sz w:val="20"/>
                 <w:szCs w:val="20"/>
               </w:rPr>
-              <w:t>MsTest</w:t>
-            </w:r>
-            <w:proofErr w:type="spellEnd"/>
+              <w:t xml:space="preserve">my </w:t>
+            </w:r>
             <w:r>
               <w:rPr>
                 <w:rStyle w:val="divdocumentright-box"/>
@@ -2475,9 +2602,8 @@
                 <w:sz w:val="20"/>
                 <w:szCs w:val="20"/>
               </w:rPr>
-              <w:t xml:space="preserve">, </w:t>
-            </w:r>
-            <w:proofErr w:type="spellStart"/>
+              <w:t>professionalization,</w:t>
+            </w:r>
             <w:r>
               <w:rPr>
                 <w:rStyle w:val="divdocumentright-box"/>
@@ -2485,9 +2611,8 @@
                 <w:sz w:val="20"/>
                 <w:szCs w:val="20"/>
               </w:rPr>
-              <w:t>SpecFlow</w:t>
-            </w:r>
-            <w:proofErr w:type="spellEnd"/>
+              <w:t xml:space="preserve"> and I </w:t>
+            </w:r>
             <w:r>
               <w:rPr>
                 <w:rStyle w:val="divdocumentright-box"/>
@@ -2495,7 +2620,7 @@
                 <w:sz w:val="20"/>
                 <w:szCs w:val="20"/>
               </w:rPr>
-              <w:t xml:space="preserve">). In </w:t>
+              <w:t xml:space="preserve">hold a </w:t>
             </w:r>
             <w:r>
               <w:rPr>
@@ -2504,7 +2629,7 @@
                 <w:sz w:val="20"/>
                 <w:szCs w:val="20"/>
               </w:rPr>
-              <w:t>addition,</w:t>
+              <w:t>bachelor’s degree in software engineering</w:t>
             </w:r>
             <w:r>
               <w:rPr>
@@ -2513,6 +2638,24 @@
                 <w:sz w:val="20"/>
                 <w:szCs w:val="20"/>
               </w:rPr>
+              <w:t xml:space="preserve">. </w:t>
+            </w:r>
+            <w:r>
+              <w:rPr>
+                <w:rStyle w:val="divdocumentright-box"/>
+                <w:rFonts w:ascii="Blinker" w:eastAsia="Blinker" w:hAnsi="Blinker" w:cs="Blinker"/>
+                <w:sz w:val="20"/>
+                <w:szCs w:val="20"/>
+              </w:rPr>
+              <w:t>Also,</w:t>
+            </w:r>
+            <w:r>
+              <w:rPr>
+                <w:rStyle w:val="divdocumentright-box"/>
+                <w:rFonts w:ascii="Blinker" w:eastAsia="Blinker" w:hAnsi="Blinker" w:cs="Blinker"/>
+                <w:sz w:val="20"/>
+                <w:szCs w:val="20"/>
+              </w:rPr>
               <w:t xml:space="preserve"> </w:t>
             </w:r>
             <w:r>
@@ -2522,7 +2665,7 @@
                 <w:sz w:val="20"/>
                 <w:szCs w:val="20"/>
               </w:rPr>
-              <w:t>I</w:t>
+              <w:t>I am</w:t>
             </w:r>
             <w:r>
               <w:rPr>
@@ -2531,7 +2674,7 @@
                 <w:sz w:val="20"/>
                 <w:szCs w:val="20"/>
               </w:rPr>
-              <w:t xml:space="preserve"> learnt about docker by himself and use it very well in your development environment. </w:t>
+              <w:t xml:space="preserve"> used to </w:t>
             </w:r>
             <w:r>
               <w:rPr>
@@ -2540,7 +2683,7 @@
                 <w:sz w:val="20"/>
                 <w:szCs w:val="20"/>
               </w:rPr>
-              <w:t>Furthermore,</w:t>
+              <w:t>working</w:t>
             </w:r>
             <w:r>
               <w:rPr>
@@ -2549,7 +2692,7 @@
                 <w:sz w:val="20"/>
                 <w:szCs w:val="20"/>
               </w:rPr>
-              <w:t xml:space="preserve"> </w:t>
+              <w:t xml:space="preserve"> in an agile </w:t>
             </w:r>
             <w:r>
               <w:rPr>
@@ -2558,7 +2701,7 @@
                 <w:sz w:val="20"/>
                 <w:szCs w:val="20"/>
               </w:rPr>
-              <w:t>I am</w:t>
+              <w:t>environment</w:t>
             </w:r>
             <w:r>
               <w:rPr>
@@ -2567,189 +2710,7 @@
                 <w:sz w:val="20"/>
                 <w:szCs w:val="20"/>
               </w:rPr>
-              <w:t xml:space="preserve"> not stuck in a single development language his main language and </w:t>
-            </w:r>
-            <w:r>
-              <w:rPr>
-                <w:rStyle w:val="divdocumentright-box"/>
-                <w:rFonts w:ascii="Blinker" w:eastAsia="Blinker" w:hAnsi="Blinker" w:cs="Blinker"/>
-                <w:sz w:val="20"/>
-                <w:szCs w:val="20"/>
-              </w:rPr>
-              <w:t>knowledge</w:t>
-            </w:r>
-            <w:r>
-              <w:rPr>
-                <w:rStyle w:val="divdocumentright-box"/>
-                <w:rFonts w:ascii="Blinker" w:eastAsia="Blinker" w:hAnsi="Blinker" w:cs="Blinker"/>
-                <w:sz w:val="20"/>
-                <w:szCs w:val="20"/>
-              </w:rPr>
-              <w:t xml:space="preserve"> is C# (.Net Framework/Core) but he already worked with React, Angular, Java, Kotlin and Node. </w:t>
-            </w:r>
-            <w:r>
-              <w:rPr>
-                <w:rStyle w:val="divdocumentright-box"/>
-                <w:rFonts w:ascii="Blinker" w:eastAsia="Blinker" w:hAnsi="Blinker" w:cs="Blinker"/>
-                <w:sz w:val="20"/>
-                <w:szCs w:val="20"/>
-              </w:rPr>
-              <w:t>Also,</w:t>
-            </w:r>
-            <w:r>
-              <w:rPr>
-                <w:rStyle w:val="divdocumentright-box"/>
-                <w:rFonts w:ascii="Blinker" w:eastAsia="Blinker" w:hAnsi="Blinker" w:cs="Blinker"/>
-                <w:sz w:val="20"/>
-                <w:szCs w:val="20"/>
-              </w:rPr>
-              <w:t xml:space="preserve"> </w:t>
-            </w:r>
-            <w:r>
-              <w:rPr>
-                <w:rStyle w:val="divdocumentright-box"/>
-                <w:rFonts w:ascii="Blinker" w:eastAsia="Blinker" w:hAnsi="Blinker" w:cs="Blinker"/>
-                <w:sz w:val="20"/>
-                <w:szCs w:val="20"/>
-              </w:rPr>
-              <w:t>I</w:t>
-            </w:r>
-            <w:r>
-              <w:rPr>
-                <w:rStyle w:val="divdocumentright-box"/>
-                <w:rFonts w:ascii="Blinker" w:eastAsia="Blinker" w:hAnsi="Blinker" w:cs="Blinker"/>
-                <w:sz w:val="20"/>
-                <w:szCs w:val="20"/>
-              </w:rPr>
-              <w:t xml:space="preserve"> invested in </w:t>
-            </w:r>
-            <w:r>
-              <w:rPr>
-                <w:rStyle w:val="divdocumentright-box"/>
-                <w:rFonts w:ascii="Blinker" w:eastAsia="Blinker" w:hAnsi="Blinker" w:cs="Blinker"/>
-                <w:sz w:val="20"/>
-                <w:szCs w:val="20"/>
-              </w:rPr>
-              <w:t xml:space="preserve">my </w:t>
-            </w:r>
-            <w:r>
-              <w:rPr>
-                <w:rStyle w:val="divdocumentright-box"/>
-                <w:rFonts w:ascii="Blinker" w:eastAsia="Blinker" w:hAnsi="Blinker" w:cs="Blinker"/>
-                <w:sz w:val="20"/>
-                <w:szCs w:val="20"/>
-              </w:rPr>
-              <w:t>professionalization,</w:t>
-            </w:r>
-            <w:r>
-              <w:rPr>
-                <w:rStyle w:val="divdocumentright-box"/>
-                <w:rFonts w:ascii="Blinker" w:eastAsia="Blinker" w:hAnsi="Blinker" w:cs="Blinker"/>
-                <w:sz w:val="20"/>
-                <w:szCs w:val="20"/>
-              </w:rPr>
-              <w:t xml:space="preserve"> and I </w:t>
-            </w:r>
-            <w:r>
-              <w:rPr>
-                <w:rStyle w:val="divdocumentright-box"/>
-                <w:rFonts w:ascii="Blinker" w:eastAsia="Blinker" w:hAnsi="Blinker" w:cs="Blinker"/>
-                <w:sz w:val="20"/>
-                <w:szCs w:val="20"/>
-              </w:rPr>
-              <w:t xml:space="preserve">hold a </w:t>
-            </w:r>
-            <w:r>
-              <w:rPr>
-                <w:rStyle w:val="divdocumentright-box"/>
-                <w:rFonts w:ascii="Blinker" w:eastAsia="Blinker" w:hAnsi="Blinker" w:cs="Blinker"/>
-                <w:sz w:val="20"/>
-                <w:szCs w:val="20"/>
-              </w:rPr>
-              <w:t>bachelor’s degree in software engineering</w:t>
-            </w:r>
-            <w:r>
-              <w:rPr>
-                <w:rStyle w:val="divdocumentright-box"/>
-                <w:rFonts w:ascii="Blinker" w:eastAsia="Blinker" w:hAnsi="Blinker" w:cs="Blinker"/>
-                <w:sz w:val="20"/>
-                <w:szCs w:val="20"/>
-              </w:rPr>
-              <w:t xml:space="preserve">. </w:t>
-            </w:r>
-            <w:r>
-              <w:rPr>
-                <w:rStyle w:val="divdocumentright-box"/>
-                <w:rFonts w:ascii="Blinker" w:eastAsia="Blinker" w:hAnsi="Blinker" w:cs="Blinker"/>
-                <w:sz w:val="20"/>
-                <w:szCs w:val="20"/>
-              </w:rPr>
-              <w:t>Also,</w:t>
-            </w:r>
-            <w:r>
-              <w:rPr>
-                <w:rStyle w:val="divdocumentright-box"/>
-                <w:rFonts w:ascii="Blinker" w:eastAsia="Blinker" w:hAnsi="Blinker" w:cs="Blinker"/>
-                <w:sz w:val="20"/>
-                <w:szCs w:val="20"/>
-              </w:rPr>
-              <w:t xml:space="preserve"> </w:t>
-            </w:r>
-            <w:r>
-              <w:rPr>
-                <w:rStyle w:val="divdocumentright-box"/>
-                <w:rFonts w:ascii="Blinker" w:eastAsia="Blinker" w:hAnsi="Blinker" w:cs="Blinker"/>
-                <w:sz w:val="20"/>
-                <w:szCs w:val="20"/>
-              </w:rPr>
-              <w:t>I am</w:t>
-            </w:r>
-            <w:r>
-              <w:rPr>
-                <w:rStyle w:val="divdocumentright-box"/>
-                <w:rFonts w:ascii="Blinker" w:eastAsia="Blinker" w:hAnsi="Blinker" w:cs="Blinker"/>
-                <w:sz w:val="20"/>
-                <w:szCs w:val="20"/>
-              </w:rPr>
-              <w:t xml:space="preserve"> used to work in an agile </w:t>
-            </w:r>
-            <w:r>
-              <w:rPr>
-                <w:rStyle w:val="divdocumentright-box"/>
-                <w:rFonts w:ascii="Blinker" w:eastAsia="Blinker" w:hAnsi="Blinker" w:cs="Blinker"/>
-                <w:sz w:val="20"/>
-                <w:szCs w:val="20"/>
-              </w:rPr>
-              <w:t>environment</w:t>
-            </w:r>
-            <w:r>
-              <w:rPr>
-                <w:rStyle w:val="divdocumentright-box"/>
-                <w:rFonts w:ascii="Blinker" w:eastAsia="Blinker" w:hAnsi="Blinker" w:cs="Blinker"/>
-                <w:sz w:val="20"/>
-                <w:szCs w:val="20"/>
-              </w:rPr>
-              <w:t xml:space="preserve"> using Scrum, Kanban or even </w:t>
-            </w:r>
-            <w:proofErr w:type="spellStart"/>
-            <w:r>
-              <w:rPr>
-                <w:rStyle w:val="divdocumentright-box"/>
-                <w:rFonts w:ascii="Blinker" w:eastAsia="Blinker" w:hAnsi="Blinker" w:cs="Blinker"/>
-                <w:sz w:val="20"/>
-                <w:szCs w:val="20"/>
-              </w:rPr>
-              <w:t>Scrumban</w:t>
-            </w:r>
-            <w:proofErr w:type="spellEnd"/>
-            <w:r>
-              <w:rPr>
-                <w:rStyle w:val="divdocumentright-box"/>
-                <w:rFonts w:ascii="Blinker" w:eastAsia="Blinker" w:hAnsi="Blinker" w:cs="Blinker"/>
-                <w:sz w:val="20"/>
-                <w:szCs w:val="20"/>
-              </w:rPr>
-              <w:t>.</w:t>
+              <w:t xml:space="preserve"> using Scrum, Kanban or even Scrumban.</w:t>
             </w:r>
             <w:r>
               <w:rPr>
@@ -2986,6 +2947,798 @@
                     <w:bottom w:w="0" w:type="dxa"/>
                     <w:right w:w="0" w:type="dxa"/>
                   </w:tcMar>
+                </w:tcPr>
+                <w:tbl>
+                  <w:tblPr>
+                    <w:tblStyle w:val="divdocumentsectionexperienceparagraph"/>
+                    <w:tblW w:w="0" w:type="auto"/>
+                    <w:tblCellSpacing w:w="0" w:type="dxa"/>
+                    <w:tblInd w:w="294" w:type="dxa"/>
+                    <w:tblLayout w:type="fixed"/>
+                    <w:tblCellMar>
+                      <w:left w:w="0" w:type="dxa"/>
+                      <w:right w:w="0" w:type="dxa"/>
+                    </w:tblCellMar>
+                    <w:tblLook w:val="05E0" w:firstRow="1" w:lastRow="1" w:firstColumn="1" w:lastColumn="1" w:noHBand="0" w:noVBand="1"/>
+                  </w:tblPr>
+                  <w:tblGrid>
+                    <w:gridCol w:w="1300"/>
+                    <w:gridCol w:w="500"/>
+                    <w:gridCol w:w="6460"/>
+                  </w:tblGrid>
+                  <w:tr>
+                    <w:trPr>
+                      <w:tblCellSpacing w:w="0" w:type="dxa"/>
+                    </w:trPr>
+                    <w:tc>
+                      <w:tcPr>
+                        <w:tcW w:w="1300" w:type="dxa"/>
+                        <w:tcMar>
+                          <w:top w:w="0" w:type="dxa"/>
+                          <w:left w:w="0" w:type="dxa"/>
+                          <w:bottom w:w="0" w:type="dxa"/>
+                          <w:right w:w="0" w:type="dxa"/>
+                        </w:tcMar>
+                        <w:hideMark/>
+                      </w:tcPr>
+                      <w:p>
+                        <w:pPr>
+                          <w:pStyle w:val="divdocumentemptycellParagraph"/>
+                          <w:spacing w:line="340" w:lineRule="atLeast"/>
+                          <w:rPr>
+                            <w:rStyle w:val="divdocumentemptycell"/>
+                            <w:rFonts w:ascii="Blinker" w:eastAsia="Blinker" w:hAnsi="Blinker" w:cs="Blinker"/>
+                            <w:color w:val="343434"/>
+                            <w:spacing w:val="4"/>
+                            <w:sz w:val="20"/>
+                            <w:szCs w:val="20"/>
+                          </w:rPr>
+                        </w:pPr>
+                        <w:r>
+                          <w:rPr>
+                            <w:rStyle w:val="divdocumentjobdates"/>
+                            <w:rFonts w:ascii="Blinker" w:eastAsia="Blinker" w:hAnsi="Blinker" w:cs="Blinker"/>
+                            <w:color w:val="343434"/>
+                            <w:spacing w:val="4"/>
+                          </w:rPr>
+                          <w:t>202</w:t>
+                        </w:r>
+                        <w:r>
+                          <w:rPr>
+                            <w:rStyle w:val="divdocumentjobdates"/>
+                            <w:rFonts w:ascii="Blinker" w:eastAsia="Blinker" w:hAnsi="Blinker" w:cs="Blinker"/>
+                            <w:color w:val="343434"/>
+                            <w:spacing w:val="4"/>
+                          </w:rPr>
+                          <w:t>3</w:t>
+                        </w:r>
+                        <w:r>
+                          <w:rPr>
+                            <w:rStyle w:val="divdocumentjobdates"/>
+                            <w:rFonts w:ascii="Blinker" w:eastAsia="Blinker" w:hAnsi="Blinker" w:cs="Blinker"/>
+                            <w:color w:val="343434"/>
+                            <w:spacing w:val="4"/>
+                          </w:rPr>
+                          <w:t>-</w:t>
+                        </w:r>
+                        <w:r>
+                          <w:rPr>
+                            <w:rStyle w:val="divdocumentjobdates"/>
+                            <w:rFonts w:ascii="Blinker" w:eastAsia="Blinker" w:hAnsi="Blinker" w:cs="Blinker"/>
+                            <w:color w:val="343434"/>
+                            <w:spacing w:val="4"/>
+                          </w:rPr>
+                          <w:t>12</w:t>
+                        </w:r>
+                        <w:r>
+                          <w:rPr>
+                            <w:rStyle w:val="divdocumentjobdates"/>
+                            <w:rFonts w:ascii="Blinker" w:eastAsia="Blinker" w:hAnsi="Blinker" w:cs="Blinker"/>
+                            <w:color w:val="343434"/>
+                            <w:spacing w:val="4"/>
+                          </w:rPr>
+                          <w:t xml:space="preserve"> </w:t>
+                        </w:r>
+                        <w:r>
+                          <w:rPr>
+                            <w:rStyle w:val="span"/>
+                            <w:rFonts w:ascii="Blinker" w:eastAsia="Blinker" w:hAnsi="Blinker" w:cs="Blinker"/>
+                            <w:color w:val="343434"/>
+                            <w:spacing w:val="4"/>
+                            <w:sz w:val="20"/>
+                            <w:szCs w:val="20"/>
+                          </w:rPr>
+                          <w:t xml:space="preserve">– </w:t>
+                        </w:r>
+                        <w:r>
+                          <w:rPr>
+                            <w:rStyle w:val="divdocumentjobdates"/>
+                            <w:rFonts w:ascii="Blinker" w:eastAsia="Blinker" w:hAnsi="Blinker" w:cs="Blinker"/>
+                            <w:color w:val="343434"/>
+                            <w:spacing w:val="4"/>
+                          </w:rPr>
+                          <w:t>Current</w:t>
+                        </w:r>
+                      </w:p>
+                    </w:tc>
+                    <w:tc>
+                      <w:tcPr>
+                        <w:tcW w:w="500" w:type="dxa"/>
+                        <w:tcMar>
+                          <w:top w:w="0" w:type="dxa"/>
+                          <w:left w:w="0" w:type="dxa"/>
+                          <w:bottom w:w="0" w:type="dxa"/>
+                          <w:right w:w="0" w:type="dxa"/>
+                        </w:tcMar>
+                        <w:hideMark/>
+                      </w:tcPr>
+                      <w:p>
+                        <w:pPr>
+                          <w:pStyle w:val="divdocumentemptycellParagraph"/>
+                          <w:spacing w:line="340" w:lineRule="atLeast"/>
+                          <w:rPr>
+                            <w:rStyle w:val="divdocumentright-boxpaddedlinedate-content"/>
+                            <w:rFonts w:ascii="Blinker" w:eastAsia="Blinker" w:hAnsi="Blinker" w:cs="Blinker"/>
+                            <w:color w:val="343434"/>
+                            <w:spacing w:val="4"/>
+                            <w:sz w:val="20"/>
+                            <w:szCs w:val="20"/>
+                          </w:rPr>
+                        </w:pPr>
+                        <w:r>
+                          <w:rPr>
+                            <w:rStyle w:val="divdocumentright-boxdatetablepindcell"/>
+                            <w:rFonts w:ascii="Blinker" w:eastAsia="Blinker" w:hAnsi="Blinker" w:cs="Blinker"/>
+                            <w:color w:val="343434"/>
+                            <w:spacing w:val="4"/>
+                            <w:sz w:val="20"/>
+                            <w:szCs w:val="20"/>
+                          </w:rPr>
+                          <w:t> </w:t>
+                        </w:r>
+                      </w:p>
+                    </w:tc>
+                    <w:tc>
+                      <w:tcPr>
+                        <w:tcW w:w="6460" w:type="dxa"/>
+                        <w:tcMar>
+                          <w:top w:w="0" w:type="dxa"/>
+                          <w:left w:w="0" w:type="dxa"/>
+                          <w:bottom w:w="0" w:type="dxa"/>
+                          <w:right w:w="0" w:type="dxa"/>
+                        </w:tcMar>
+                        <w:hideMark/>
+                      </w:tcPr>
+                      <w:p>
+                        <w:pPr>
+                          <w:pStyle w:val="divdocumentright-boxsectionexperiencesinglecolumnpaddedline"/>
+                          <w:spacing w:line="340" w:lineRule="atLeast"/>
+                          <w:ind w:right="300"/>
+                          <w:rPr>
+                            <w:rStyle w:val="divdocumentright-boxdatetablesinglecolumn"/>
+                            <w:rFonts w:ascii="Blinker" w:eastAsia="Blinker" w:hAnsi="Blinker" w:cs="Blinker"/>
+                            <w:color w:val="343434"/>
+                            <w:spacing w:val="4"/>
+                            <w:sz w:val="20"/>
+                            <w:szCs w:val="20"/>
+                          </w:rPr>
+                        </w:pPr>
+                        <w:r>
+                          <w:rPr>
+                            <w:rStyle w:val="divdocumentjobtitle"/>
+                            <w:rFonts w:ascii="Blinker" w:eastAsia="Blinker" w:hAnsi="Blinker" w:cs="Blinker"/>
+                            <w:b/>
+                            <w:bCs/>
+                            <w:color w:val="343434"/>
+                            <w:spacing w:val="4"/>
+                          </w:rPr>
+                          <w:t xml:space="preserve">Senior </w:t>
+                        </w:r>
+                        <w:r>
+                          <w:rPr>
+                            <w:rStyle w:val="divdocumentjobtitle"/>
+                            <w:rFonts w:ascii="Blinker" w:eastAsia="Blinker" w:hAnsi="Blinker" w:cs="Blinker"/>
+                            <w:b/>
+                            <w:bCs/>
+                            <w:color w:val="343434"/>
+                            <w:spacing w:val="4"/>
+                          </w:rPr>
+                          <w:t>Fullstack</w:t>
+                        </w:r>
+                        <w:r>
+                          <w:rPr>
+                            <w:rStyle w:val="divdocumentjobtitle"/>
+                            <w:rFonts w:ascii="Blinker" w:eastAsia="Blinker" w:hAnsi="Blinker" w:cs="Blinker"/>
+                            <w:b/>
+                            <w:bCs/>
+                            <w:color w:val="343434"/>
+                            <w:spacing w:val="4"/>
+                          </w:rPr>
+                          <w:t xml:space="preserve"> Developer</w:t>
+                        </w:r>
+                      </w:p>
+                      <w:p>
+                        <w:pPr>
+                          <w:pStyle w:val="divdocumentright-boxsectionexperiencesinglecolumnpaddedline"/>
+                          <w:spacing w:before="80" w:line="340" w:lineRule="atLeast"/>
+                          <w:ind w:right="300"/>
+                          <w:rPr>
+                            <w:rStyle w:val="divdocumentright-boxdatetablesinglecolumn"/>
+                            <w:rFonts w:ascii="Blinker" w:eastAsia="Blinker" w:hAnsi="Blinker" w:cs="Blinker"/>
+                            <w:i/>
+                            <w:iCs/>
+                            <w:color w:val="343434"/>
+                            <w:spacing w:val="4"/>
+                            <w:sz w:val="20"/>
+                            <w:szCs w:val="20"/>
+                          </w:rPr>
+                        </w:pPr>
+                        <w:r>
+                          <w:rPr>
+                            <w:rStyle w:val="span"/>
+                            <w:rFonts w:ascii="Blinker" w:eastAsia="Blinker" w:hAnsi="Blinker" w:cs="Blinker"/>
+                            <w:i/>
+                            <w:iCs/>
+                            <w:color w:val="343434"/>
+                            <w:spacing w:val="4"/>
+                            <w:sz w:val="20"/>
+                            <w:szCs w:val="20"/>
+                          </w:rPr>
+                          <w:t xml:space="preserve">Mediaocean, </w:t>
+                        </w:r>
+                        <w:r>
+                          <w:rPr>
+                            <w:rStyle w:val="span"/>
+                            <w:rFonts w:ascii="Blinker" w:eastAsia="Blinker" w:hAnsi="Blinker" w:cs="Blinker"/>
+                            <w:i/>
+                            <w:iCs/>
+                            <w:color w:val="343434"/>
+                            <w:spacing w:val="4"/>
+                            <w:sz w:val="20"/>
+                            <w:szCs w:val="20"/>
+                          </w:rPr>
+                          <w:t>NY, United States (Remote from Brazil)</w:t>
+                        </w:r>
+                      </w:p>
+                      <w:p>
+                        <w:pPr>
+                          <w:pStyle w:val="divdocumentli"/>
+                          <w:numPr>
+                            <w:ilvl w:val="0"/>
+                            <w:numId w:val="1"/>
+                          </w:numPr>
+                          <w:spacing w:line="340" w:lineRule="atLeast"/>
+                          <w:ind w:left="300" w:right="300" w:hanging="292"/>
+                          <w:rPr>
+                            <w:rStyle w:val="divdocumentright-boxdatetablesinglecolumn"/>
+                            <w:rFonts w:ascii="Blinker" w:eastAsia="Blinker" w:hAnsi="Blinker" w:cs="Blinker"/>
+                            <w:color w:val="343434"/>
+                            <w:spacing w:val="4"/>
+                            <w:sz w:val="20"/>
+                            <w:szCs w:val="20"/>
+                          </w:rPr>
+                        </w:pPr>
+                        <w:r>
+                          <w:rPr>
+                            <w:rStyle w:val="divdocumentright-boxdatetablesinglecolumn"/>
+                            <w:rFonts w:ascii="Blinker" w:eastAsia="Blinker" w:hAnsi="Blinker" w:cs="Blinker"/>
+                            <w:color w:val="343434"/>
+                            <w:spacing w:val="4"/>
+                            <w:sz w:val="20"/>
+                            <w:szCs w:val="20"/>
+                          </w:rPr>
+                          <w:t xml:space="preserve">Maintain </w:t>
+                        </w:r>
+                        <w:r>
+                          <w:rPr>
+                            <w:rStyle w:val="divdocumentright-boxdatetablesinglecolumn"/>
+                            <w:rFonts w:ascii="Blinker" w:eastAsia="Blinker" w:hAnsi="Blinker" w:cs="Blinker"/>
+                            <w:color w:val="343434"/>
+                            <w:spacing w:val="4"/>
+                            <w:sz w:val="20"/>
+                            <w:szCs w:val="20"/>
+                          </w:rPr>
+                          <w:t xml:space="preserve">and improve a very complex and legacy .Net MVC project. </w:t>
+                        </w:r>
+                      </w:p>
+                      <w:p>
+                        <w:pPr>
+                          <w:pStyle w:val="divdocumentli"/>
+                          <w:numPr>
+                            <w:ilvl w:val="0"/>
+                            <w:numId w:val="1"/>
+                          </w:numPr>
+                          <w:spacing w:line="340" w:lineRule="atLeast"/>
+                          <w:ind w:left="300" w:right="300" w:hanging="292"/>
+                          <w:rPr>
+                            <w:rStyle w:val="divdocumentright-boxdatetablesinglecolumn"/>
+                            <w:rFonts w:ascii="Blinker" w:eastAsia="Blinker" w:hAnsi="Blinker" w:cs="Blinker"/>
+                            <w:color w:val="343434"/>
+                            <w:spacing w:val="4"/>
+                            <w:sz w:val="20"/>
+                            <w:szCs w:val="20"/>
+                          </w:rPr>
+                        </w:pPr>
+                        <w:r>
+                          <w:rPr>
+                            <w:rStyle w:val="divdocumentright-boxdatetablesinglecolumn"/>
+                            <w:rFonts w:ascii="Blinker" w:eastAsia="Blinker" w:hAnsi="Blinker" w:cs="Blinker"/>
+                            <w:color w:val="343434"/>
+                            <w:spacing w:val="4"/>
+                            <w:sz w:val="20"/>
+                            <w:szCs w:val="20"/>
+                          </w:rPr>
+                          <w:t>R</w:t>
+                        </w:r>
+                        <w:r>
+                          <w:rPr>
+                            <w:rStyle w:val="divdocumentright-boxdatetablesinglecolumn"/>
+                            <w:rFonts w:ascii="Blinker" w:eastAsia="Blinker" w:hAnsi="Blinker" w:cs="Blinker"/>
+                            <w:color w:val="343434"/>
+                            <w:spacing w:val="4"/>
+                            <w:sz w:val="20"/>
+                            <w:szCs w:val="20"/>
+                          </w:rPr>
+                          <w:t>ewrit</w:t>
+                        </w:r>
+                        <w:r>
+                          <w:rPr>
+                            <w:rStyle w:val="divdocumentright-boxdatetablesinglecolumn"/>
+                            <w:rFonts w:ascii="Blinker" w:eastAsia="Blinker" w:hAnsi="Blinker" w:cs="Blinker"/>
+                            <w:color w:val="343434"/>
+                            <w:spacing w:val="4"/>
+                            <w:sz w:val="20"/>
+                            <w:szCs w:val="20"/>
+                          </w:rPr>
+                          <w:t>e</w:t>
+                        </w:r>
+                        <w:r>
+                          <w:rPr>
+                            <w:rStyle w:val="divdocumentright-boxdatetablesinglecolumn"/>
+                            <w:rFonts w:ascii="Blinker" w:eastAsia="Blinker" w:hAnsi="Blinker" w:cs="Blinker"/>
+                            <w:color w:val="343434"/>
+                            <w:spacing w:val="4"/>
+                            <w:sz w:val="20"/>
+                            <w:szCs w:val="20"/>
+                          </w:rPr>
+                          <w:t xml:space="preserve"> pieces of the pages to JS Vanilla + jQuery, webcomponents (stencil) when a new component is needed, SASS and Webpack for custom bundles. </w:t>
+                        </w:r>
+                        <w:r>
+                          <w:rPr>
+                            <w:rStyle w:val="divdocumentright-boxdatetablesinglecolumn"/>
+                            <w:rFonts w:ascii="Blinker" w:eastAsia="Blinker" w:hAnsi="Blinker" w:cs="Blinker"/>
+                            <w:color w:val="343434"/>
+                            <w:spacing w:val="4"/>
+                            <w:sz w:val="20"/>
+                            <w:szCs w:val="20"/>
+                          </w:rPr>
+                          <w:t>A</w:t>
+                        </w:r>
+                        <w:r>
+                          <w:rPr>
+                            <w:rStyle w:val="divdocumentright-boxdatetablesinglecolumn"/>
+                            <w:rFonts w:ascii="Blinker" w:eastAsia="Blinker" w:hAnsi="Blinker" w:cs="Blinker"/>
+                            <w:color w:val="343434"/>
+                            <w:spacing w:val="4"/>
+                            <w:sz w:val="20"/>
+                            <w:szCs w:val="20"/>
+                          </w:rPr>
+                          <w:t xml:space="preserve">ll components are made with single responsibility </w:t>
+                        </w:r>
+                        <w:r>
+                          <w:rPr>
+                            <w:rStyle w:val="divdocumentright-boxdatetablesinglecolumn"/>
+                            <w:rFonts w:ascii="Blinker" w:eastAsia="Blinker" w:hAnsi="Blinker" w:cs="Blinker"/>
+                            <w:color w:val="343434"/>
+                            <w:spacing w:val="4"/>
+                            <w:sz w:val="20"/>
+                            <w:szCs w:val="20"/>
+                          </w:rPr>
+                          <w:t>to reuse them when possible</w:t>
+                        </w:r>
+                        <w:r>
+                          <w:rPr>
+                            <w:rStyle w:val="divdocumentright-boxdatetablesinglecolumn"/>
+                            <w:rFonts w:ascii="Blinker" w:eastAsia="Blinker" w:hAnsi="Blinker" w:cs="Blinker"/>
+                            <w:color w:val="343434"/>
+                            <w:spacing w:val="4"/>
+                            <w:sz w:val="20"/>
+                            <w:szCs w:val="20"/>
+                          </w:rPr>
+                          <w:t>.</w:t>
+                        </w:r>
+                      </w:p>
+                      <w:p>
+                        <w:pPr>
+                          <w:pStyle w:val="divdocumentli"/>
+                          <w:numPr>
+                            <w:ilvl w:val="0"/>
+                            <w:numId w:val="1"/>
+                          </w:numPr>
+                          <w:spacing w:line="340" w:lineRule="atLeast"/>
+                          <w:ind w:left="300" w:right="300" w:hanging="292"/>
+                          <w:rPr>
+                            <w:rStyle w:val="divdocumentright-boxdatetablesinglecolumn"/>
+                            <w:rFonts w:ascii="Blinker" w:eastAsia="Blinker" w:hAnsi="Blinker" w:cs="Blinker"/>
+                            <w:color w:val="343434"/>
+                            <w:spacing w:val="4"/>
+                            <w:sz w:val="20"/>
+                            <w:szCs w:val="20"/>
+                          </w:rPr>
+                        </w:pPr>
+                        <w:r>
+                          <w:rPr>
+                            <w:rStyle w:val="divdocumentright-boxdatetablesinglecolumn"/>
+                            <w:rFonts w:ascii="Blinker" w:eastAsia="Blinker" w:hAnsi="Blinker" w:cs="Blinker"/>
+                            <w:color w:val="343434"/>
+                            <w:spacing w:val="4"/>
+                            <w:sz w:val="20"/>
+                            <w:szCs w:val="20"/>
+                          </w:rPr>
+                          <w:t>Follow Figma specifications to create and refactor pages</w:t>
+                        </w:r>
+                      </w:p>
+                    </w:tc>
+                  </w:tr>
+                </w:tbl>
+                <w:p>
+                  <w:pPr>
+                    <w:pStyle w:val="divdocumentemptycellParagraph"/>
+                    <w:spacing w:line="340" w:lineRule="atLeast"/>
+                    <w:rPr>
+                      <w:rStyle w:val="divdocumentjobdates"/>
+                      <w:rFonts w:ascii="Blinker" w:eastAsia="Blinker" w:hAnsi="Blinker" w:cs="Blinker"/>
+                      <w:color w:val="343434"/>
+                      <w:spacing w:val="4"/>
+                    </w:rPr>
+                  </w:pPr>
+                </w:p>
+              </w:tc>
+              <w:tc>
+                <w:tcPr>
+                  <w:tcW w:w="500" w:type="dxa"/>
+                  <w:tcMar>
+                    <w:top w:w="0" w:type="dxa"/>
+                    <w:left w:w="0" w:type="dxa"/>
+                    <w:bottom w:w="0" w:type="dxa"/>
+                    <w:right w:w="0" w:type="dxa"/>
+                  </w:tcMar>
+                </w:tcPr>
+                <w:p>
+                  <w:pPr>
+                    <w:pStyle w:val="divdocumentemptycellParagraph"/>
+                    <w:spacing w:line="340" w:lineRule="atLeast"/>
+                    <w:rPr>
+                      <w:rStyle w:val="divdocumentright-boxdatetablepindcell"/>
+                      <w:rFonts w:ascii="Blinker" w:eastAsia="Blinker" w:hAnsi="Blinker" w:cs="Blinker"/>
+                      <w:color w:val="343434"/>
+                      <w:spacing w:val="4"/>
+                      <w:sz w:val="20"/>
+                      <w:szCs w:val="20"/>
+                    </w:rPr>
+                  </w:pPr>
+                </w:p>
+              </w:tc>
+              <w:tc>
+                <w:tcPr>
+                  <w:tcW w:w="6460" w:type="dxa"/>
+                  <w:tcMar>
+                    <w:top w:w="0" w:type="dxa"/>
+                    <w:left w:w="0" w:type="dxa"/>
+                    <w:bottom w:w="0" w:type="dxa"/>
+                    <w:right w:w="0" w:type="dxa"/>
+                  </w:tcMar>
+                </w:tcPr>
+                <w:p>
+                  <w:pPr>
+                    <w:pStyle w:val="divdocumentright-boxsectionexperiencesinglecolumnpaddedline"/>
+                    <w:spacing w:line="340" w:lineRule="atLeast"/>
+                    <w:ind w:right="300"/>
+                    <w:rPr>
+                      <w:rStyle w:val="divdocumentright-boxdatetablesinglecolumn"/>
+                      <w:rFonts w:ascii="Blinker" w:eastAsia="Blinker" w:hAnsi="Blinker" w:cs="Blinker"/>
+                      <w:color w:val="343434"/>
+                      <w:spacing w:val="4"/>
+                      <w:sz w:val="20"/>
+                      <w:szCs w:val="20"/>
+                    </w:rPr>
+                  </w:pPr>
+                  <w:r>
+                    <w:rPr>
+                      <w:rStyle w:val="divdocumentjobtitle"/>
+                      <w:rFonts w:ascii="Blinker" w:eastAsia="Blinker" w:hAnsi="Blinker" w:cs="Blinker"/>
+                      <w:b/>
+                      <w:bCs/>
+                      <w:color w:val="343434"/>
+                      <w:spacing w:val="4"/>
+                    </w:rPr>
+                    <w:t xml:space="preserve">Senior </w:t>
+                  </w:r>
+                  <w:r>
+                    <w:rPr>
+                      <w:rStyle w:val="divdocumentjobtitle"/>
+                      <w:rFonts w:ascii="Blinker" w:eastAsia="Blinker" w:hAnsi="Blinker" w:cs="Blinker"/>
+                      <w:b/>
+                      <w:bCs/>
+                      <w:color w:val="343434"/>
+                      <w:spacing w:val="4"/>
+                    </w:rPr>
+                    <w:t>Fullstack</w:t>
+                  </w:r>
+                  <w:r>
+                    <w:rPr>
+                      <w:rStyle w:val="divdocumentjobtitle"/>
+                      <w:rFonts w:ascii="Blinker" w:eastAsia="Blinker" w:hAnsi="Blinker" w:cs="Blinker"/>
+                      <w:b/>
+                      <w:bCs/>
+                      <w:color w:val="343434"/>
+                      <w:spacing w:val="4"/>
+                    </w:rPr>
+                    <w:t xml:space="preserve"> Developer</w:t>
+                  </w:r>
+                </w:p>
+                <w:p>
+                  <w:pPr>
+                    <w:pStyle w:val="divdocumentright-boxsectionexperiencesinglecolumnpaddedline"/>
+                    <w:spacing w:before="80" w:line="340" w:lineRule="atLeast"/>
+                    <w:ind w:right="300"/>
+                    <w:rPr>
+                      <w:rStyle w:val="divdocumentright-boxdatetablesinglecolumn"/>
+                      <w:rFonts w:ascii="Blinker" w:eastAsia="Blinker" w:hAnsi="Blinker" w:cs="Blinker"/>
+                      <w:i/>
+                      <w:iCs/>
+                      <w:color w:val="343434"/>
+                      <w:spacing w:val="4"/>
+                      <w:sz w:val="20"/>
+                      <w:szCs w:val="20"/>
+                    </w:rPr>
+                  </w:pPr>
+                  <w:r>
+                    <w:rPr>
+                      <w:rStyle w:val="span"/>
+                      <w:rFonts w:ascii="Blinker" w:eastAsia="Blinker" w:hAnsi="Blinker" w:cs="Blinker"/>
+                      <w:i/>
+                      <w:iCs/>
+                      <w:color w:val="343434"/>
+                      <w:spacing w:val="4"/>
+                      <w:sz w:val="20"/>
+                      <w:szCs w:val="20"/>
+                    </w:rPr>
+                    <w:t>Mindbody</w:t>
+                  </w:r>
+                  <w:r>
+                    <w:rPr>
+                      <w:rStyle w:val="span"/>
+                      <w:rFonts w:ascii="Blinker" w:eastAsia="Blinker" w:hAnsi="Blinker" w:cs="Blinker"/>
+                      <w:i/>
+                      <w:iCs/>
+                      <w:color w:val="343434"/>
+                      <w:spacing w:val="4"/>
+                      <w:sz w:val="20"/>
+                      <w:szCs w:val="20"/>
+                    </w:rPr>
+                    <w:t xml:space="preserve">, </w:t>
+                  </w:r>
+                  <w:r>
+                    <w:rPr>
+                      <w:rStyle w:val="span"/>
+                      <w:rFonts w:ascii="Blinker" w:eastAsia="Blinker" w:hAnsi="Blinker" w:cs="Blinker"/>
+                      <w:i/>
+                      <w:iCs/>
+                      <w:color w:val="343434"/>
+                      <w:spacing w:val="4"/>
+                      <w:sz w:val="20"/>
+                      <w:szCs w:val="20"/>
+                    </w:rPr>
+                    <w:t>CA</w:t>
+                  </w:r>
+                  <w:r>
+                    <w:rPr>
+                      <w:rStyle w:val="span"/>
+                      <w:rFonts w:ascii="Blinker" w:eastAsia="Blinker" w:hAnsi="Blinker" w:cs="Blinker"/>
+                      <w:i/>
+                      <w:iCs/>
+                      <w:color w:val="343434"/>
+                      <w:spacing w:val="4"/>
+                      <w:sz w:val="20"/>
+                      <w:szCs w:val="20"/>
+                    </w:rPr>
+                    <w:t>, United States (Remote from Brazil)</w:t>
+                  </w:r>
+                </w:p>
+                <w:p>
+                  <w:pPr>
+                    <w:pStyle w:val="divdocumentli"/>
+                    <w:numPr>
+                      <w:ilvl w:val="0"/>
+                      <w:numId w:val="1"/>
+                    </w:numPr>
+                    <w:spacing w:line="340" w:lineRule="atLeast"/>
+                    <w:ind w:left="300" w:right="300" w:hanging="292"/>
+                    <w:rPr>
+                      <w:rStyle w:val="divdocumentright-boxdatetablesinglecolumn"/>
+                      <w:rFonts w:ascii="Blinker" w:eastAsia="Blinker" w:hAnsi="Blinker" w:cs="Blinker"/>
+                      <w:color w:val="343434"/>
+                      <w:spacing w:val="4"/>
+                      <w:sz w:val="20"/>
+                      <w:szCs w:val="20"/>
+                    </w:rPr>
+                  </w:pPr>
+                  <w:r>
+                    <w:rPr>
+                      <w:rStyle w:val="divdocumentright-boxdatetablesinglecolumn"/>
+                      <w:rFonts w:ascii="Blinker" w:eastAsia="Blinker" w:hAnsi="Blinker" w:cs="Blinker"/>
+                      <w:color w:val="343434"/>
+                      <w:spacing w:val="4"/>
+                      <w:sz w:val="20"/>
+                      <w:szCs w:val="20"/>
+                    </w:rPr>
+                    <w:t xml:space="preserve">Maintain </w:t>
+                  </w:r>
+                  <w:r>
+                    <w:rPr>
+                      <w:rStyle w:val="divdocumentright-boxdatetablesinglecolumn"/>
+                      <w:rFonts w:ascii="Blinker" w:eastAsia="Blinker" w:hAnsi="Blinker" w:cs="Blinker"/>
+                      <w:color w:val="343434"/>
+                      <w:spacing w:val="4"/>
+                      <w:sz w:val="20"/>
+                      <w:szCs w:val="20"/>
+                    </w:rPr>
+                    <w:t>and improve a very complex and legacy</w:t>
+                  </w:r>
+                  <w:r>
+                    <w:rPr>
+                      <w:rStyle w:val="divdocumentright-boxdatetablesinglecolumn"/>
+                      <w:rFonts w:ascii="Blinker" w:eastAsia="Blinker" w:hAnsi="Blinker" w:cs="Blinker"/>
+                      <w:color w:val="343434"/>
+                      <w:spacing w:val="4"/>
+                      <w:sz w:val="20"/>
+                      <w:szCs w:val="20"/>
+                    </w:rPr>
+                    <w:t xml:space="preserve"> project using </w:t>
+                  </w:r>
+                  <w:r>
+                    <w:rPr>
+                      <w:rStyle w:val="divdocumentright-boxdatetablesinglecolumn"/>
+                      <w:rFonts w:ascii="Blinker" w:eastAsia="Blinker" w:hAnsi="Blinker" w:cs="Blinker"/>
+                      <w:color w:val="343434"/>
+                      <w:spacing w:val="4"/>
+                      <w:sz w:val="20"/>
+                      <w:szCs w:val="20"/>
+                    </w:rPr>
+                    <w:t>asp classic</w:t>
+                  </w:r>
+                  <w:r>
+                    <w:rPr>
+                      <w:rStyle w:val="divdocumentright-boxdatetablesinglecolumn"/>
+                      <w:rFonts w:ascii="Blinker" w:eastAsia="Blinker" w:hAnsi="Blinker" w:cs="Blinker"/>
+                      <w:color w:val="343434"/>
+                      <w:spacing w:val="4"/>
+                      <w:sz w:val="20"/>
+                      <w:szCs w:val="20"/>
+                    </w:rPr>
+                    <w:t>, knockout, JQuery, .Net MVC</w:t>
+                  </w:r>
+                  <w:r>
+                    <w:rPr>
+                      <w:rStyle w:val="divdocumentright-boxdatetablesinglecolumn"/>
+                      <w:rFonts w:ascii="Blinker" w:eastAsia="Blinker" w:hAnsi="Blinker" w:cs="Blinker"/>
+                      <w:color w:val="343434"/>
+                      <w:spacing w:val="4"/>
+                      <w:sz w:val="20"/>
+                      <w:szCs w:val="20"/>
+                    </w:rPr>
+                    <w:t>.</w:t>
+                  </w:r>
+                </w:p>
+                <w:p>
+                  <w:pPr>
+                    <w:pStyle w:val="divdocumentli"/>
+                    <w:numPr>
+                      <w:ilvl w:val="0"/>
+                      <w:numId w:val="1"/>
+                    </w:numPr>
+                    <w:spacing w:line="340" w:lineRule="atLeast"/>
+                    <w:ind w:left="300" w:right="300" w:hanging="292"/>
+                    <w:rPr>
+                      <w:rStyle w:val="divdocumentjobtitle"/>
+                      <w:rFonts w:ascii="Blinker" w:eastAsia="Blinker" w:hAnsi="Blinker" w:cs="Blinker"/>
+                      <w:color w:val="343434"/>
+                      <w:spacing w:val="4"/>
+                      <w:sz w:val="20"/>
+                      <w:szCs w:val="20"/>
+                    </w:rPr>
+                  </w:pPr>
+                  <w:r>
+                    <w:rPr>
+                      <w:rStyle w:val="divdocumentjobtitle"/>
+                      <w:rFonts w:ascii="Blinker" w:eastAsia="Blinker" w:hAnsi="Blinker" w:cs="Blinker"/>
+                      <w:color w:val="343434"/>
+                      <w:spacing w:val="4"/>
+                      <w:sz w:val="20"/>
+                      <w:szCs w:val="20"/>
+                    </w:rPr>
+                    <w:t>Re-write business flows to newest .net</w:t>
+                  </w:r>
+                  <w:r>
+                    <w:rPr>
+                      <w:rStyle w:val="divdocumentjobtitle"/>
+                      <w:rFonts w:ascii="Blinker" w:eastAsia="Blinker" w:hAnsi="Blinker" w:cs="Blinker"/>
+                      <w:color w:val="343434"/>
+                      <w:spacing w:val="4"/>
+                      <w:sz w:val="20"/>
+                      <w:szCs w:val="20"/>
+                    </w:rPr>
+                    <w:t xml:space="preserve"> core version</w:t>
+                  </w:r>
+                  <w:r>
+                    <w:rPr>
+                      <w:rStyle w:val="divdocumentjobtitle"/>
+                      <w:rFonts w:ascii="Blinker" w:eastAsia="Blinker" w:hAnsi="Blinker" w:cs="Blinker"/>
+                      <w:color w:val="343434"/>
+                      <w:spacing w:val="4"/>
+                      <w:sz w:val="20"/>
+                      <w:szCs w:val="20"/>
+                    </w:rPr>
+                    <w:t>, using MongoDB, Messaging (</w:t>
+                  </w:r>
+                  <w:r>
+                    <w:rPr>
+                      <w:rStyle w:val="divdocumentjobtitle"/>
+                      <w:rFonts w:ascii="Blinker" w:eastAsia="Blinker" w:hAnsi="Blinker" w:cs="Blinker"/>
+                      <w:color w:val="343434"/>
+                      <w:spacing w:val="4"/>
+                      <w:sz w:val="20"/>
+                      <w:szCs w:val="20"/>
+                    </w:rPr>
+                    <w:t>Azure Service Bus).</w:t>
+                  </w:r>
+                </w:p>
+                <w:p>
+                  <w:pPr>
+                    <w:pStyle w:val="divdocumentli"/>
+                    <w:numPr>
+                      <w:ilvl w:val="0"/>
+                      <w:numId w:val="1"/>
+                    </w:numPr>
+                    <w:spacing w:line="340" w:lineRule="atLeast"/>
+                    <w:ind w:left="300" w:right="300" w:hanging="292"/>
+                    <w:rPr>
+                      <w:rStyle w:val="divdocumentjobtitle"/>
+                      <w:rFonts w:ascii="Blinker" w:eastAsia="Blinker" w:hAnsi="Blinker" w:cs="Blinker"/>
+                      <w:color w:val="343434"/>
+                      <w:spacing w:val="4"/>
+                      <w:sz w:val="20"/>
+                      <w:szCs w:val="20"/>
+                    </w:rPr>
+                  </w:pPr>
+                  <w:r>
+                    <w:rPr>
+                      <w:rStyle w:val="divdocumentjobtitle"/>
+                      <w:rFonts w:ascii="Blinker" w:eastAsia="Blinker" w:hAnsi="Blinker" w:cs="Blinker"/>
+                      <w:color w:val="343434"/>
+                      <w:spacing w:val="4"/>
+                      <w:sz w:val="20"/>
+                      <w:szCs w:val="20"/>
+                    </w:rPr>
+                    <w:t>Investigate production issues using new relic tool.</w:t>
+                  </w:r>
+                </w:p>
+              </w:tc>
+            </w:tr>
+            <w:tr>
+              <w:trPr>
+                <w:tblCellSpacing w:w="0" w:type="dxa"/>
+              </w:trPr>
+              <w:tc>
+                <w:tcPr>
+                  <w:tcW w:w="1300" w:type="dxa"/>
+                  <w:tcMar>
+                    <w:top w:w="0" w:type="dxa"/>
+                    <w:left w:w="0" w:type="dxa"/>
+                    <w:bottom w:w="0" w:type="dxa"/>
+                    <w:right w:w="0" w:type="dxa"/>
+                  </w:tcMar>
                   <w:hideMark/>
                 </w:tcPr>
                 <w:p>
@@ -3019,7 +3772,18 @@
                       <w:sz w:val="20"/>
                       <w:szCs w:val="20"/>
                     </w:rPr>
-                    <w:t xml:space="preserve">- </w:t>
+                    <w:t>–</w:t>
+                  </w:r>
+                  <w:r>
+                    <w:rPr>
+                      <w:rStyle w:val="span"/>
+                      <w:rFonts w:ascii="Blinker" w:eastAsia="Blinker" w:hAnsi="Blinker" w:cs="Blinker"/>
+                      <w:color w:val="343434"/>
+                      <w:spacing w:val="4"/>
+                      <w:sz w:val="20"/>
+                      <w:szCs w:val="20"/>
+                    </w:rPr>
+                    <w:t xml:space="preserve"> </w:t>
                   </w:r>
                   <w:r>
                     <w:rPr>
@@ -3028,7 +3792,16 @@
                       <w:color w:val="343434"/>
                       <w:spacing w:val="4"/>
                     </w:rPr>
-                    <w:t>Current</w:t>
+                    <w:t>2023-1</w:t>
+                  </w:r>
+                  <w:r>
+                    <w:rPr>
+                      <w:rStyle w:val="divdocumentjobdates"/>
+                      <w:rFonts w:ascii="Blinker" w:eastAsia="Blinker" w:hAnsi="Blinker" w:cs="Blinker"/>
+                      <w:color w:val="343434"/>
+                      <w:spacing w:val="4"/>
+                    </w:rPr>
+                    <w:t>2</w:t>
                   </w:r>
                 </w:p>
               </w:tc>
@@ -3103,7 +3876,29 @@
                       <w:color w:val="343434"/>
                       <w:spacing w:val="4"/>
                     </w:rPr>
-                    <w:t>Senior Frontend Developer</w:t>
+                    <w:t xml:space="preserve">Senior </w:t>
+                  </w:r>
+                  <w:r>
+                    <w:rPr>
+                      <w:rStyle w:val="divdocumentjobtitle"/>
+                      <w:rFonts w:ascii="Blinker" w:eastAsia="Blinker" w:hAnsi="Blinker" w:cs="Blinker"/>
+                      <w:b/>
+                      <w:bCs/>
+                      <w:color w:val="343434"/>
+                      <w:spacing w:val="4"/>
+                    </w:rPr>
+                    <w:t>Fullstack</w:t>
+                  </w:r>
+                  <w:r>
+                    <w:rPr>
+                      <w:rStyle w:val="divdocumentjobtitle"/>
+                      <w:rFonts w:ascii="Blinker" w:eastAsia="Blinker" w:hAnsi="Blinker" w:cs="Blinker"/>
+                      <w:b/>
+                      <w:bCs/>
+                      <w:color w:val="343434"/>
+                      <w:spacing w:val="4"/>
+                    </w:rPr>
+                    <w:t xml:space="preserve"> Developer</w:t>
                   </w:r>
                 </w:p>
                 <w:p>
@@ -3122,7 +3917,6 @@
                       <w:szCs w:val="20"/>
                     </w:rPr>
                   </w:pPr>
-                  <w:proofErr w:type="spellStart"/>
                   <w:r>
                     <w:rPr>
                       <w:rStyle w:val="span"/>
@@ -3134,21 +3928,7 @@
                       <w:sz w:val="20"/>
                       <w:szCs w:val="20"/>
                     </w:rPr>
-                    <w:t>Mediaocean</w:t>
-                  </w:r>
-                  <w:proofErr w:type="spellEnd"/>
-                  <w:r>
-                    <w:rPr>
-                      <w:rStyle w:val="span"/>
-                      <w:rFonts w:ascii="Blinker" w:eastAsia="Blinker" w:hAnsi="Blinker" w:cs="Blinker"/>
-                      <w:i/>
-                      <w:iCs/>
-                      <w:color w:val="343434"/>
-                      <w:spacing w:val="4"/>
-                      <w:sz w:val="20"/>
-                      <w:szCs w:val="20"/>
-                    </w:rPr>
-                    <w:t xml:space="preserve">, </w:t>
+                    <w:t xml:space="preserve">Mediaocean, </w:t>
                   </w:r>
                   <w:r>
                     <w:rPr>
@@ -3278,31 +4058,7 @@
                       <w:sz w:val="20"/>
                       <w:szCs w:val="20"/>
                     </w:rPr>
-                    <w:t xml:space="preserve"> pieces of the pages to JS Vanilla + jQuery, </w:t>
-                  </w:r>
-                  <w:proofErr w:type="spellStart"/>
-                  <w:r>
-                    <w:rPr>
-                      <w:rStyle w:val="divdocumentright-boxdatetablesinglecolumn"/>
-                      <w:rFonts w:ascii="Blinker" w:eastAsia="Blinker" w:hAnsi="Blinker" w:cs="Blinker"/>
-                      <w:color w:val="343434"/>
-                      <w:spacing w:val="4"/>
-                      <w:sz w:val="20"/>
-                      <w:szCs w:val="20"/>
-                    </w:rPr>
-                    <w:t>webcomponents</w:t>
-                  </w:r>
-                  <w:proofErr w:type="spellEnd"/>
-                  <w:r>
-                    <w:rPr>
-                      <w:rStyle w:val="divdocumentright-boxdatetablesinglecolumn"/>
-                      <w:rFonts w:ascii="Blinker" w:eastAsia="Blinker" w:hAnsi="Blinker" w:cs="Blinker"/>
-                      <w:color w:val="343434"/>
-                      <w:spacing w:val="4"/>
-                      <w:sz w:val="20"/>
-                      <w:szCs w:val="20"/>
-                    </w:rPr>
-                    <w:t xml:space="preserve"> (stencil) when a new component is needed, SASS and Webpack for custom bundles. </w:t>
+                    <w:t xml:space="preserve"> pieces of the pages to JS Vanilla + jQuery, webcomponents (stencil) when a new component is needed, SASS and Webpack for custom bundles. </w:t>
                   </w:r>
                   <w:r>
                     <w:rPr>
@@ -3324,7 +4080,29 @@
                       <w:sz w:val="20"/>
                       <w:szCs w:val="20"/>
                     </w:rPr>
-                    <w:t xml:space="preserve">ll components are made with single </w:t>
+                    <w:t xml:space="preserve">ll components are made with </w:t>
+                  </w:r>
+                  <w:r>
+                    <w:rPr>
+                      <w:rStyle w:val="divdocumentright-boxdatetablesinglecolumn"/>
+                      <w:rFonts w:ascii="Blinker" w:eastAsia="Blinker" w:hAnsi="Blinker" w:cs="Blinker"/>
+                      <w:color w:val="343434"/>
+                      <w:spacing w:val="4"/>
+                      <w:sz w:val="20"/>
+                      <w:szCs w:val="20"/>
+                    </w:rPr>
+                    <w:t>the single</w:t>
+                  </w:r>
+                  <w:r>
+                    <w:rPr>
+                      <w:rStyle w:val="divdocumentright-boxdatetablesinglecolumn"/>
+                      <w:rFonts w:ascii="Blinker" w:eastAsia="Blinker" w:hAnsi="Blinker" w:cs="Blinker"/>
+                      <w:color w:val="343434"/>
+                      <w:spacing w:val="4"/>
+                      <w:sz w:val="20"/>
+                      <w:szCs w:val="20"/>
+                    </w:rPr>
+                    <w:t xml:space="preserve"> </w:t>
                   </w:r>
                   <w:r>
                     <w:rPr>
@@ -3612,7 +4390,6 @@
                     </w:rPr>
                     <w:t xml:space="preserve">Senior </w:t>
                   </w:r>
-                  <w:proofErr w:type="spellStart"/>
                   <w:r>
                     <w:rPr>
                       <w:rStyle w:val="divdocumentjobtitle"/>
@@ -3622,19 +4399,7 @@
                       <w:color w:val="343434"/>
                       <w:spacing w:val="4"/>
                     </w:rPr>
-                    <w:t>Fullstack</w:t>
-                  </w:r>
-                  <w:proofErr w:type="spellEnd"/>
-                  <w:r>
-                    <w:rPr>
-                      <w:rStyle w:val="divdocumentjobtitle"/>
-                      <w:rFonts w:ascii="Blinker" w:eastAsia="Blinker" w:hAnsi="Blinker" w:cs="Blinker"/>
-                      <w:b/>
-                      <w:bCs/>
-                      <w:color w:val="343434"/>
-                      <w:spacing w:val="4"/>
-                    </w:rPr>
-                    <w:t xml:space="preserve"> Developer</w:t>
+                    <w:t>Fullstack Developer</w:t>
                   </w:r>
                 </w:p>
                 <w:p>
@@ -3654,7 +4419,6 @@
                       <w:lang w:val="pt-BR"/>
                     </w:rPr>
                   </w:pPr>
-                  <w:proofErr w:type="spellStart"/>
                   <w:r>
                     <w:rPr>
                       <w:rStyle w:val="span"/>
@@ -3667,9 +4431,8 @@
                       <w:szCs w:val="20"/>
                       <w:lang w:val="pt-BR"/>
                     </w:rPr>
-                    <w:t>Farfetch</w:t>
-                  </w:r>
-                  <w:proofErr w:type="spellEnd"/>
+                    <w:t xml:space="preserve">Farfetch, </w:t>
+                  </w:r>
                   <w:r>
                     <w:rPr>
                       <w:rStyle w:val="span"/>
@@ -3682,7 +4445,7 @@
                       <w:szCs w:val="20"/>
                       <w:lang w:val="pt-BR"/>
                     </w:rPr>
-                    <w:t xml:space="preserve">, </w:t>
+                    <w:t>Braga, Portugal</w:t>
                   </w:r>
                   <w:r>
                     <w:rPr>
@@ -3696,7 +4459,7 @@
                       <w:szCs w:val="20"/>
                       <w:lang w:val="pt-BR"/>
                     </w:rPr>
-                    <w:t>Braga, Portugal</w:t>
+                    <w:t xml:space="preserve"> (Remote from B</w:t>
                   </w:r>
                   <w:r>
                     <w:rPr>
@@ -3710,81 +4473,7 @@
                       <w:szCs w:val="20"/>
                       <w:lang w:val="pt-BR"/>
                     </w:rPr>
-                    <w:t xml:space="preserve"> (Remote </w:t>
-                  </w:r>
-                  <w:proofErr w:type="spellStart"/>
-                  <w:r>
-                    <w:rPr>
-                      <w:rStyle w:val="span"/>
-                      <w:rFonts w:ascii="Blinker" w:eastAsia="Blinker" w:hAnsi="Blinker" w:cs="Blinker"/>
-                      <w:i/>
-                      <w:iCs/>
-                      <w:color w:val="343434"/>
-                      <w:spacing w:val="4"/>
-                      <w:sz w:val="20"/>
-                      <w:szCs w:val="20"/>
-                      <w:lang w:val="pt-BR"/>
-                    </w:rPr>
-                    <w:t>from</w:t>
-                  </w:r>
-                  <w:proofErr w:type="spellEnd"/>
-                  <w:r>
-                    <w:rPr>
-                      <w:rStyle w:val="span"/>
-                      <w:rFonts w:ascii="Blinker" w:eastAsia="Blinker" w:hAnsi="Blinker" w:cs="Blinker"/>
-                      <w:i/>
-                      <w:iCs/>
-                      <w:color w:val="343434"/>
-                      <w:spacing w:val="4"/>
-                      <w:sz w:val="20"/>
-                      <w:szCs w:val="20"/>
-                      <w:lang w:val="pt-BR"/>
-                    </w:rPr>
-                    <w:t xml:space="preserve"> </w:t>
-                  </w:r>
-                  <w:proofErr w:type="spellStart"/>
-                  <w:r>
-                    <w:rPr>
-                      <w:rStyle w:val="span"/>
-                      <w:rFonts w:ascii="Blinker" w:eastAsia="Blinker" w:hAnsi="Blinker" w:cs="Blinker"/>
-                      <w:i/>
-                      <w:iCs/>
-                      <w:color w:val="343434"/>
-                      <w:spacing w:val="4"/>
-                      <w:sz w:val="20"/>
-                      <w:szCs w:val="20"/>
-                      <w:lang w:val="pt-BR"/>
-                    </w:rPr>
-                    <w:t>B</w:t>
-                  </w:r>
-                  <w:r>
-                    <w:rPr>
-                      <w:rStyle w:val="span"/>
-                      <w:rFonts w:ascii="Blinker" w:eastAsia="Blinker" w:hAnsi="Blinker" w:cs="Blinker"/>
-                      <w:i/>
-                      <w:iCs/>
-                      <w:color w:val="343434"/>
-                      <w:spacing w:val="4"/>
-                      <w:sz w:val="20"/>
-                      <w:szCs w:val="20"/>
-                      <w:lang w:val="pt-BR"/>
-                    </w:rPr>
-                    <w:t>razil</w:t>
-                  </w:r>
-                  <w:proofErr w:type="spellEnd"/>
-                  <w:r>
-                    <w:rPr>
-                      <w:rStyle w:val="span"/>
-                      <w:rFonts w:ascii="Blinker" w:eastAsia="Blinker" w:hAnsi="Blinker" w:cs="Blinker"/>
-                      <w:i/>
-                      <w:iCs/>
-                      <w:color w:val="343434"/>
-                      <w:spacing w:val="4"/>
-                      <w:sz w:val="20"/>
-                      <w:szCs w:val="20"/>
-                      <w:lang w:val="pt-BR"/>
-                    </w:rPr>
-                    <w:t>)</w:t>
+                    <w:t>razil)</w:t>
                   </w:r>
                 </w:p>
                 <w:p>
@@ -3880,7 +4569,7 @@
                       <w:sz w:val="20"/>
                       <w:szCs w:val="20"/>
                     </w:rPr>
-                    <w:t xml:space="preserve"> in React(with hooks)</w:t>
+                    <w:t xml:space="preserve"> in React</w:t>
                   </w:r>
                   <w:r>
                     <w:rPr>
@@ -3902,6 +4591,28 @@
                       <w:sz w:val="20"/>
                       <w:szCs w:val="20"/>
                     </w:rPr>
+                    <w:t>(with hooks)</w:t>
+                  </w:r>
+                  <w:r>
+                    <w:rPr>
+                      <w:rStyle w:val="divdocumentright-boxdatetablesinglecolumn"/>
+                      <w:rFonts w:ascii="Blinker" w:eastAsia="Blinker" w:hAnsi="Blinker" w:cs="Blinker"/>
+                      <w:color w:val="343434"/>
+                      <w:spacing w:val="4"/>
+                      <w:sz w:val="20"/>
+                      <w:szCs w:val="20"/>
+                    </w:rPr>
+                    <w:t xml:space="preserve"> </w:t>
+                  </w:r>
+                  <w:r>
+                    <w:rPr>
+                      <w:rStyle w:val="divdocumentright-boxdatetablesinglecolumn"/>
+                      <w:rFonts w:ascii="Blinker" w:eastAsia="Blinker" w:hAnsi="Blinker" w:cs="Blinker"/>
+                      <w:color w:val="343434"/>
+                      <w:spacing w:val="4"/>
+                      <w:sz w:val="20"/>
+                      <w:szCs w:val="20"/>
+                    </w:rPr>
                     <w:t xml:space="preserve">used by the entire company and partners </w:t>
                   </w:r>
                   <w:r>
@@ -3924,7 +4635,29 @@
                       <w:sz w:val="20"/>
                       <w:szCs w:val="20"/>
                     </w:rPr>
-                    <w:t xml:space="preserve">. Add custom flows that will allow the users have a faster access to </w:t>
+                    <w:t xml:space="preserve">. Add custom flows that will allow the users have </w:t>
+                  </w:r>
+                  <w:r>
+                    <w:rPr>
+                      <w:rStyle w:val="divdocumentright-boxdatetablesinglecolumn"/>
+                      <w:rFonts w:ascii="Blinker" w:eastAsia="Blinker" w:hAnsi="Blinker" w:cs="Blinker"/>
+                      <w:color w:val="343434"/>
+                      <w:spacing w:val="4"/>
+                      <w:sz w:val="20"/>
+                      <w:szCs w:val="20"/>
+                    </w:rPr>
+                    <w:t>faster</w:t>
+                  </w:r>
+                  <w:r>
+                    <w:rPr>
+                      <w:rStyle w:val="divdocumentright-boxdatetablesinglecolumn"/>
+                      <w:rFonts w:ascii="Blinker" w:eastAsia="Blinker" w:hAnsi="Blinker" w:cs="Blinker"/>
+                      <w:color w:val="343434"/>
+                      <w:spacing w:val="4"/>
+                      <w:sz w:val="20"/>
+                      <w:szCs w:val="20"/>
+                    </w:rPr>
+                    <w:t xml:space="preserve"> access to </w:t>
                   </w:r>
                   <w:r>
                     <w:rPr>
@@ -4305,7 +5038,6 @@
                     </w:rPr>
                     <w:t xml:space="preserve">Senior </w:t>
                   </w:r>
-                  <w:proofErr w:type="spellStart"/>
                   <w:r>
                     <w:rPr>
                       <w:rStyle w:val="divdocumentjobtitle"/>
@@ -4315,19 +5047,7 @@
                       <w:color w:val="343434"/>
                       <w:spacing w:val="4"/>
                     </w:rPr>
-                    <w:t>Fullstack</w:t>
-                  </w:r>
-                  <w:proofErr w:type="spellEnd"/>
-                  <w:r>
-                    <w:rPr>
-                      <w:rStyle w:val="divdocumentjobtitle"/>
-                      <w:rFonts w:ascii="Blinker" w:eastAsia="Blinker" w:hAnsi="Blinker" w:cs="Blinker"/>
-                      <w:b/>
-                      <w:bCs/>
-                      <w:color w:val="343434"/>
-                      <w:spacing w:val="4"/>
-                    </w:rPr>
-                    <w:t xml:space="preserve"> Developer</w:t>
+                    <w:t>Fullstack Developer</w:t>
                   </w:r>
                 </w:p>
                 <w:p>
@@ -4357,6 +5077,7 @@
                       <w:sz w:val="20"/>
                       <w:szCs w:val="20"/>
                     </w:rPr>
+                    <w:lastRenderedPageBreak/>
                     <w:t>Ambev Tech,</w:t>
                   </w:r>
                   <w:r>
@@ -4443,31 +5164,7 @@
                       <w:sz w:val="20"/>
                       <w:szCs w:val="20"/>
                     </w:rPr>
-                    <w:t xml:space="preserve">Microservices architecture, using RabbitMQ as message broker and </w:t>
-                  </w:r>
-                  <w:proofErr w:type="spellStart"/>
-                  <w:r>
-                    <w:rPr>
-                      <w:rStyle w:val="divdocumentright-boxdatetablesinglecolumn"/>
-                      <w:rFonts w:ascii="Blinker" w:eastAsia="Blinker" w:hAnsi="Blinker" w:cs="Blinker"/>
-                      <w:color w:val="343434"/>
-                      <w:spacing w:val="4"/>
-                      <w:sz w:val="20"/>
-                      <w:szCs w:val="20"/>
-                    </w:rPr>
-                    <w:t>ElasticSearch</w:t>
-                  </w:r>
-                  <w:proofErr w:type="spellEnd"/>
-                  <w:r>
-                    <w:rPr>
-                      <w:rStyle w:val="divdocumentright-boxdatetablesinglecolumn"/>
-                      <w:rFonts w:ascii="Blinker" w:eastAsia="Blinker" w:hAnsi="Blinker" w:cs="Blinker"/>
-                      <w:color w:val="343434"/>
-                      <w:spacing w:val="4"/>
-                      <w:sz w:val="20"/>
-                      <w:szCs w:val="20"/>
-                    </w:rPr>
-                    <w:t xml:space="preserve"> to consolidated data.</w:t>
+                    <w:t>Microservices architecture, using RabbitMQ as message broker and ElasticSearch to consolidated data.</w:t>
                   </w:r>
                 </w:p>
                 <w:p>
@@ -4497,79 +5194,7 @@
                       <w:sz w:val="20"/>
                       <w:szCs w:val="20"/>
                     </w:rPr>
-                    <w:t xml:space="preserve">Coding Unit and integration tests using </w:t>
-                  </w:r>
-                  <w:proofErr w:type="spellStart"/>
-                  <w:r>
-                    <w:rPr>
-                      <w:rStyle w:val="divdocumentright-boxdatetablesinglecolumn"/>
-                      <w:rFonts w:ascii="Blinker" w:eastAsia="Blinker" w:hAnsi="Blinker" w:cs="Blinker"/>
-                      <w:color w:val="343434"/>
-                      <w:spacing w:val="4"/>
-                      <w:sz w:val="20"/>
-                      <w:szCs w:val="20"/>
-                    </w:rPr>
-                    <w:t>xUnit</w:t>
-                  </w:r>
-                  <w:proofErr w:type="spellEnd"/>
-                  <w:r>
-                    <w:rPr>
-                      <w:rStyle w:val="divdocumentright-boxdatetablesinglecolumn"/>
-                      <w:rFonts w:ascii="Blinker" w:eastAsia="Blinker" w:hAnsi="Blinker" w:cs="Blinker"/>
-                      <w:color w:val="343434"/>
-                      <w:spacing w:val="4"/>
-                      <w:sz w:val="20"/>
-                      <w:szCs w:val="20"/>
-                    </w:rPr>
-                    <w:t xml:space="preserve">, </w:t>
-                  </w:r>
-                  <w:proofErr w:type="spellStart"/>
-                  <w:r>
-                    <w:rPr>
-                      <w:rStyle w:val="divdocumentright-boxdatetablesinglecolumn"/>
-                      <w:rFonts w:ascii="Blinker" w:eastAsia="Blinker" w:hAnsi="Blinker" w:cs="Blinker"/>
-                      <w:color w:val="343434"/>
-                      <w:spacing w:val="4"/>
-                      <w:sz w:val="20"/>
-                      <w:szCs w:val="20"/>
-                    </w:rPr>
-                    <w:t>NSubstitute</w:t>
-                  </w:r>
-                  <w:proofErr w:type="spellEnd"/>
-                  <w:r>
-                    <w:rPr>
-                      <w:rStyle w:val="divdocumentright-boxdatetablesinglecolumn"/>
-                      <w:rFonts w:ascii="Blinker" w:eastAsia="Blinker" w:hAnsi="Blinker" w:cs="Blinker"/>
-                      <w:color w:val="343434"/>
-                      <w:spacing w:val="4"/>
-                      <w:sz w:val="20"/>
-                      <w:szCs w:val="20"/>
-                    </w:rPr>
-                    <w:t xml:space="preserve">, and </w:t>
-                  </w:r>
-                  <w:proofErr w:type="spellStart"/>
-                  <w:r>
-                    <w:rPr>
-                      <w:rStyle w:val="divdocumentright-boxdatetablesinglecolumn"/>
-                      <w:rFonts w:ascii="Blinker" w:eastAsia="Blinker" w:hAnsi="Blinker" w:cs="Blinker"/>
-                      <w:color w:val="343434"/>
-                      <w:spacing w:val="4"/>
-                      <w:sz w:val="20"/>
-                      <w:szCs w:val="20"/>
-                    </w:rPr>
-                    <w:t>SpecFlow</w:t>
-                  </w:r>
-                  <w:proofErr w:type="spellEnd"/>
-                  <w:r>
-                    <w:rPr>
-                      <w:rStyle w:val="divdocumentright-boxdatetablesinglecolumn"/>
-                      <w:rFonts w:ascii="Blinker" w:eastAsia="Blinker" w:hAnsi="Blinker" w:cs="Blinker"/>
-                      <w:color w:val="343434"/>
-                      <w:spacing w:val="4"/>
-                      <w:sz w:val="20"/>
-                      <w:szCs w:val="20"/>
-                    </w:rPr>
-                    <w:t xml:space="preserve"> to BDD tests.</w:t>
+                    <w:t>Coding Unit and integration tests using xUnit, NSubstitute, and SpecFlow to BDD tests.</w:t>
                   </w:r>
                 </w:p>
                 <w:p>
@@ -4599,7 +5224,6 @@
                       <w:sz w:val="20"/>
                       <w:szCs w:val="20"/>
                     </w:rPr>
-                    <w:lastRenderedPageBreak/>
                     <w:t>Used to TDD and pair programming development.</w:t>
                   </w:r>
                 </w:p>
@@ -4939,7 +5563,6 @@
                       <w:szCs w:val="20"/>
                     </w:rPr>
                   </w:pPr>
-                  <w:proofErr w:type="spellStart"/>
                   <w:r>
                     <w:rPr>
                       <w:rStyle w:val="divdocumentjobtitle"/>
@@ -4949,19 +5572,7 @@
                       <w:color w:val="343434"/>
                       <w:spacing w:val="4"/>
                     </w:rPr>
-                    <w:t>Fullstack</w:t>
-                  </w:r>
-                  <w:proofErr w:type="spellEnd"/>
-                  <w:r>
-                    <w:rPr>
-                      <w:rStyle w:val="divdocumentjobtitle"/>
-                      <w:rFonts w:ascii="Blinker" w:eastAsia="Blinker" w:hAnsi="Blinker" w:cs="Blinker"/>
-                      <w:b/>
-                      <w:bCs/>
-                      <w:color w:val="343434"/>
-                      <w:spacing w:val="4"/>
-                    </w:rPr>
-                    <w:t xml:space="preserve"> Developer</w:t>
+                    <w:t>Fullstack Developer</w:t>
                   </w:r>
                 </w:p>
                 <w:p>
@@ -5006,7 +5617,6 @@
                     </w:rPr>
                     <w:t xml:space="preserve"> </w:t>
                   </w:r>
-                  <w:proofErr w:type="spellStart"/>
                   <w:r>
                     <w:rPr>
                       <w:rStyle w:val="span"/>
@@ -5018,21 +5628,7 @@
                       <w:sz w:val="20"/>
                       <w:szCs w:val="20"/>
                     </w:rPr>
-                    <w:t>Maringá</w:t>
-                  </w:r>
-                  <w:proofErr w:type="spellEnd"/>
-                  <w:r>
-                    <w:rPr>
-                      <w:rStyle w:val="span"/>
-                      <w:rFonts w:ascii="Blinker" w:eastAsia="Blinker" w:hAnsi="Blinker" w:cs="Blinker"/>
-                      <w:i/>
-                      <w:iCs/>
-                      <w:color w:val="343434"/>
-                      <w:spacing w:val="4"/>
-                      <w:sz w:val="20"/>
-                      <w:szCs w:val="20"/>
-                    </w:rPr>
-                    <w:t>, PR, Brazil</w:t>
+                    <w:t>Maringá, PR, Brazil</w:t>
                   </w:r>
                 </w:p>
                 <w:p>
@@ -5406,7 +6002,6 @@
                     </w:rPr>
                     <w:t xml:space="preserve"> </w:t>
                   </w:r>
-                  <w:proofErr w:type="spellStart"/>
                   <w:r>
                     <w:rPr>
                       <w:rStyle w:val="span"/>
@@ -5418,21 +6013,7 @@
                       <w:sz w:val="20"/>
                       <w:szCs w:val="20"/>
                     </w:rPr>
-                    <w:t>Maringá</w:t>
-                  </w:r>
-                  <w:proofErr w:type="spellEnd"/>
-                  <w:r>
-                    <w:rPr>
-                      <w:rStyle w:val="span"/>
-                      <w:rFonts w:ascii="Blinker" w:eastAsia="Blinker" w:hAnsi="Blinker" w:cs="Blinker"/>
-                      <w:i/>
-                      <w:iCs/>
-                      <w:color w:val="343434"/>
-                      <w:spacing w:val="4"/>
-                      <w:sz w:val="20"/>
-                      <w:szCs w:val="20"/>
-                    </w:rPr>
-                    <w:t>, PR, Brazil</w:t>
+                    <w:t>Maringá, PR, Brazil</w:t>
                   </w:r>
                 </w:p>
                 <w:p>
@@ -5522,45 +6103,8 @@
                       <w:sz w:val="20"/>
                       <w:szCs w:val="20"/>
                     </w:rPr>
-                    <w:t xml:space="preserve">Unit and Integration tests using </w:t>
-                  </w:r>
-                  <w:proofErr w:type="spellStart"/>
-                  <w:r>
-                    <w:rPr>
-                      <w:rStyle w:val="divdocumentright-boxdatetablesinglecolumn"/>
-                      <w:rFonts w:ascii="Blinker" w:eastAsia="Blinker" w:hAnsi="Blinker" w:cs="Blinker"/>
-                      <w:color w:val="343434"/>
-                      <w:spacing w:val="4"/>
-                      <w:sz w:val="20"/>
-                      <w:szCs w:val="20"/>
-                    </w:rPr>
-                    <w:t>NUnit</w:t>
-                  </w:r>
-                  <w:proofErr w:type="spellEnd"/>
-                  <w:r>
-                    <w:rPr>
-                      <w:rStyle w:val="divdocumentright-boxdatetablesinglecolumn"/>
-                      <w:rFonts w:ascii="Blinker" w:eastAsia="Blinker" w:hAnsi="Blinker" w:cs="Blinker"/>
-                      <w:color w:val="343434"/>
-                      <w:spacing w:val="4"/>
-                      <w:sz w:val="20"/>
-                      <w:szCs w:val="20"/>
-                    </w:rPr>
-                    <w:t xml:space="preserve"> and </w:t>
-                  </w:r>
-                  <w:proofErr w:type="spellStart"/>
-                  <w:r>
-                    <w:rPr>
-                      <w:rStyle w:val="divdocumentright-boxdatetablesinglecolumn"/>
-                      <w:rFonts w:ascii="Blinker" w:eastAsia="Blinker" w:hAnsi="Blinker" w:cs="Blinker"/>
-                      <w:color w:val="343434"/>
-                      <w:spacing w:val="4"/>
-                      <w:sz w:val="20"/>
-                      <w:szCs w:val="20"/>
-                    </w:rPr>
-                    <w:t>NSubstitute</w:t>
-                  </w:r>
-                  <w:proofErr w:type="spellEnd"/>
+                    <w:t>Unit and Integration tests using NUnit and NSubstitute</w:t>
+                  </w:r>
                 </w:p>
                 <w:p>
                   <w:pPr>
@@ -5778,7 +6322,6 @@
                       <w:szCs w:val="20"/>
                     </w:rPr>
                   </w:pPr>
-                  <w:proofErr w:type="spellStart"/>
                   <w:r>
                     <w:rPr>
                       <w:rStyle w:val="divdocumentjobtitle"/>
@@ -5788,19 +6331,7 @@
                       <w:color w:val="343434"/>
                       <w:spacing w:val="4"/>
                     </w:rPr>
-                    <w:t>Fullstack</w:t>
-                  </w:r>
-                  <w:proofErr w:type="spellEnd"/>
-                  <w:r>
-                    <w:rPr>
-                      <w:rStyle w:val="divdocumentjobtitle"/>
-                      <w:rFonts w:ascii="Blinker" w:eastAsia="Blinker" w:hAnsi="Blinker" w:cs="Blinker"/>
-                      <w:b/>
-                      <w:bCs/>
-                      <w:color w:val="343434"/>
-                      <w:spacing w:val="4"/>
-                    </w:rPr>
-                    <w:t xml:space="preserve"> Developer</w:t>
+                    <w:t>Fullstack Developer</w:t>
                   </w:r>
                 </w:p>
                 <w:p>
@@ -6105,7 +6636,6 @@
                       <w:szCs w:val="20"/>
                     </w:rPr>
                   </w:pPr>
-                  <w:proofErr w:type="spellStart"/>
                   <w:r>
                     <w:rPr>
                       <w:rStyle w:val="divdocumentjobtitle"/>
@@ -6115,19 +6645,7 @@
                       <w:color w:val="343434"/>
                       <w:spacing w:val="4"/>
                     </w:rPr>
-                    <w:t>Fullstack</w:t>
-                  </w:r>
-                  <w:proofErr w:type="spellEnd"/>
-                  <w:r>
-                    <w:rPr>
-                      <w:rStyle w:val="divdocumentjobtitle"/>
-                      <w:rFonts w:ascii="Blinker" w:eastAsia="Blinker" w:hAnsi="Blinker" w:cs="Blinker"/>
-                      <w:b/>
-                      <w:bCs/>
-                      <w:color w:val="343434"/>
-                      <w:spacing w:val="4"/>
-                    </w:rPr>
-                    <w:t xml:space="preserve"> Developer</w:t>
+                    <w:t>Fullstack Developer</w:t>
                   </w:r>
                 </w:p>
                 <w:p>
@@ -6503,24 +7021,8 @@
                       <w:szCs w:val="20"/>
                       <w:lang w:val="pt-BR"/>
                     </w:rPr>
-                    <w:t xml:space="preserve">Presidente Prudente, SP, </w:t>
-                  </w:r>
-                  <w:proofErr w:type="spellStart"/>
-                  <w:r>
-                    <w:rPr>
-                      <w:rStyle w:val="span"/>
-                      <w:rFonts w:ascii="Blinker" w:eastAsia="Blinker" w:hAnsi="Blinker" w:cs="Blinker"/>
-                      <w:i/>
-                      <w:iCs/>
-                      <w:color w:val="343434"/>
-                      <w:spacing w:val="4"/>
-                      <w:sz w:val="20"/>
-                      <w:szCs w:val="20"/>
-                      <w:lang w:val="pt-BR"/>
-                    </w:rPr>
-                    <w:t>Brazil</w:t>
-                  </w:r>
-                  <w:proofErr w:type="spellEnd"/>
+                    <w:t>Presidente Prudente, SP, Brazil</w:t>
+                  </w:r>
                 </w:p>
                 <w:p>
                   <w:pPr>
@@ -6617,6 +7119,7 @@
                       <w:sz w:val="20"/>
                       <w:szCs w:val="20"/>
                     </w:rPr>
+                    <w:lastRenderedPageBreak/>
                     <w:t> </w:t>
                   </w:r>
                 </w:p>
@@ -8694,11 +9197,11 @@
       <w:szCs w:val="24"/>
     </w:rPr>
   </w:style>
-  <w:style w:type="paragraph" w:styleId="Ttulo1">
+  <w:style w:type="paragraph" w:styleId="Heading1">
     <w:name w:val="heading 1"/>
     <w:basedOn w:val="Normal"/>
     <w:next w:val="Normal"/>
-    <w:link w:val="Ttulo1Char"/>
+    <w:link w:val="Heading1Char"/>
     <w:uiPriority w:val="9"/>
     <w:qFormat/>
     <w:rsid w:val="00506D7A"/>
@@ -8717,11 +9220,11 @@
       <w:szCs w:val="48"/>
     </w:rPr>
   </w:style>
-  <w:style w:type="paragraph" w:styleId="Ttulo2">
+  <w:style w:type="paragraph" w:styleId="Heading2">
     <w:name w:val="heading 2"/>
     <w:basedOn w:val="Normal"/>
     <w:next w:val="Normal"/>
-    <w:link w:val="Ttulo2Char"/>
+    <w:link w:val="Heading2Char"/>
     <w:uiPriority w:val="9"/>
     <w:qFormat/>
     <w:rsid w:val="00506D7A"/>
@@ -8739,11 +9242,11 @@
       <w:szCs w:val="36"/>
     </w:rPr>
   </w:style>
-  <w:style w:type="paragraph" w:styleId="Ttulo3">
+  <w:style w:type="paragraph" w:styleId="Heading3">
     <w:name w:val="heading 3"/>
     <w:basedOn w:val="Normal"/>
     <w:next w:val="Normal"/>
-    <w:link w:val="Ttulo3Char"/>
+    <w:link w:val="Heading3Char"/>
     <w:uiPriority w:val="9"/>
     <w:qFormat/>
     <w:rsid w:val="00506D7A"/>
@@ -8761,11 +9264,11 @@
       <w:szCs w:val="28"/>
     </w:rPr>
   </w:style>
-  <w:style w:type="paragraph" w:styleId="Ttulo4">
+  <w:style w:type="paragraph" w:styleId="Heading4">
     <w:name w:val="heading 4"/>
     <w:basedOn w:val="Normal"/>
     <w:next w:val="Normal"/>
-    <w:link w:val="Ttulo4Char"/>
+    <w:link w:val="Heading4Char"/>
     <w:uiPriority w:val="9"/>
     <w:qFormat/>
     <w:rsid w:val="00506D7A"/>
@@ -8782,11 +9285,11 @@
       <w:color w:val="2F5496"/>
     </w:rPr>
   </w:style>
-  <w:style w:type="paragraph" w:styleId="Ttulo5">
+  <w:style w:type="paragraph" w:styleId="Heading5">
     <w:name w:val="heading 5"/>
     <w:basedOn w:val="Normal"/>
     <w:next w:val="Normal"/>
-    <w:link w:val="Ttulo5Char"/>
+    <w:link w:val="Heading5Char"/>
     <w:uiPriority w:val="9"/>
     <w:qFormat/>
     <w:rsid w:val="00506D7A"/>
@@ -8804,11 +9307,11 @@
       <w:szCs w:val="20"/>
     </w:rPr>
   </w:style>
-  <w:style w:type="paragraph" w:styleId="Ttulo6">
+  <w:style w:type="paragraph" w:styleId="Heading6">
     <w:name w:val="heading 6"/>
     <w:basedOn w:val="Normal"/>
     <w:next w:val="Normal"/>
-    <w:link w:val="Ttulo6Char"/>
+    <w:link w:val="Heading6Char"/>
     <w:uiPriority w:val="9"/>
     <w:qFormat/>
     <w:rsid w:val="00506D7A"/>
@@ -8826,13 +9329,13 @@
       <w:szCs w:val="16"/>
     </w:rPr>
   </w:style>
-  <w:style w:type="character" w:default="1" w:styleId="Fontepargpadro">
+  <w:style w:type="character" w:default="1" w:styleId="DefaultParagraphFont">
     <w:name w:val="Default Paragraph Font"/>
     <w:uiPriority w:val="1"/>
     <w:semiHidden/>
     <w:unhideWhenUsed/>
   </w:style>
-  <w:style w:type="table" w:default="1" w:styleId="Tabelanormal">
+  <w:style w:type="table" w:default="1" w:styleId="TableNormal">
     <w:name w:val="Normal Table"/>
     <w:uiPriority w:val="99"/>
     <w:semiHidden/>
@@ -8850,16 +9353,16 @@
       <w:hidden/>
     </w:trPr>
   </w:style>
-  <w:style w:type="numbering" w:default="1" w:styleId="Semlista">
+  <w:style w:type="numbering" w:default="1" w:styleId="NoList">
     <w:name w:val="No List"/>
     <w:uiPriority w:val="99"/>
     <w:semiHidden/>
     <w:unhideWhenUsed/>
   </w:style>
-  <w:style w:type="character" w:customStyle="1" w:styleId="Ttulo1Char">
-    <w:name w:val="Título 1 Char"/>
-    <w:basedOn w:val="Fontepargpadro"/>
-    <w:link w:val="Ttulo1"/>
+  <w:style w:type="character" w:customStyle="1" w:styleId="Heading1Char">
+    <w:name w:val="Heading 1 Char"/>
+    <w:basedOn w:val="DefaultParagraphFont"/>
+    <w:link w:val="Heading1"/>
     <w:uiPriority w:val="9"/>
     <w:rsid w:val="00506D7A"/>
     <w:rPr>
@@ -8869,10 +9372,10 @@
       <w:szCs w:val="32"/>
     </w:rPr>
   </w:style>
-  <w:style w:type="character" w:customStyle="1" w:styleId="Ttulo2Char">
-    <w:name w:val="Título 2 Char"/>
-    <w:basedOn w:val="Fontepargpadro"/>
-    <w:link w:val="Ttulo2"/>
+  <w:style w:type="character" w:customStyle="1" w:styleId="Heading2Char">
+    <w:name w:val="Heading 2 Char"/>
+    <w:basedOn w:val="DefaultParagraphFont"/>
+    <w:link w:val="Heading2"/>
     <w:uiPriority w:val="9"/>
     <w:rsid w:val="00506D7A"/>
     <w:rPr>
@@ -8882,10 +9385,10 @@
       <w:szCs w:val="26"/>
     </w:rPr>
   </w:style>
-  <w:style w:type="character" w:customStyle="1" w:styleId="Ttulo3Char">
-    <w:name w:val="Título 3 Char"/>
-    <w:basedOn w:val="Fontepargpadro"/>
-    <w:link w:val="Ttulo3"/>
+  <w:style w:type="character" w:customStyle="1" w:styleId="Heading3Char">
+    <w:name w:val="Heading 3 Char"/>
+    <w:basedOn w:val="DefaultParagraphFont"/>
+    <w:link w:val="Heading3"/>
     <w:uiPriority w:val="9"/>
     <w:rsid w:val="00506D7A"/>
     <w:rPr>
@@ -8895,10 +9398,10 @@
       <w:szCs w:val="24"/>
     </w:rPr>
   </w:style>
-  <w:style w:type="character" w:customStyle="1" w:styleId="Ttulo4Char">
-    <w:name w:val="Título 4 Char"/>
-    <w:basedOn w:val="Fontepargpadro"/>
-    <w:link w:val="Ttulo4"/>
+  <w:style w:type="character" w:customStyle="1" w:styleId="Heading4Char">
+    <w:name w:val="Heading 4 Char"/>
+    <w:basedOn w:val="DefaultParagraphFont"/>
+    <w:link w:val="Heading4"/>
     <w:uiPriority w:val="9"/>
     <w:rsid w:val="00506D7A"/>
     <w:rPr>
@@ -8908,10 +9411,10 @@
       <w:color w:val="2F5496"/>
     </w:rPr>
   </w:style>
-  <w:style w:type="character" w:customStyle="1" w:styleId="Ttulo5Char">
-    <w:name w:val="Título 5 Char"/>
-    <w:basedOn w:val="Fontepargpadro"/>
-    <w:link w:val="Ttulo5"/>
+  <w:style w:type="character" w:customStyle="1" w:styleId="Heading5Char">
+    <w:name w:val="Heading 5 Char"/>
+    <w:basedOn w:val="DefaultParagraphFont"/>
+    <w:link w:val="Heading5"/>
     <w:uiPriority w:val="9"/>
     <w:rsid w:val="00506D7A"/>
     <w:rPr>
@@ -8919,10 +9422,10 @@
       <w:color w:val="2F5496"/>
     </w:rPr>
   </w:style>
-  <w:style w:type="character" w:customStyle="1" w:styleId="Ttulo6Char">
-    <w:name w:val="Título 6 Char"/>
-    <w:basedOn w:val="Fontepargpadro"/>
-    <w:link w:val="Ttulo6"/>
+  <w:style w:type="character" w:customStyle="1" w:styleId="Heading6Char">
+    <w:name w:val="Heading 6 Char"/>
+    <w:basedOn w:val="DefaultParagraphFont"/>
+    <w:link w:val="Heading6"/>
     <w:uiPriority w:val="9"/>
     <w:rsid w:val="00506D7A"/>
     <w:rPr>
@@ -8932,7 +9435,7 @@
   </w:style>
   <w:style w:type="character" w:customStyle="1" w:styleId="divdocumentleft-box">
     <w:name w:val="div_document_left-box"/>
-    <w:basedOn w:val="Fontepargpadro"/>
+    <w:basedOn w:val="DefaultParagraphFont"/>
     <w:rPr>
       <w:color w:val="FFFFFF"/>
       <w:shd w:val="clear" w:color="auto" w:fill="0187DE"/>
@@ -8972,7 +9475,7 @@
   </w:style>
   <w:style w:type="character" w:customStyle="1" w:styleId="span">
     <w:name w:val="span"/>
-    <w:basedOn w:val="Fontepargpadro"/>
+    <w:basedOn w:val="DefaultParagraphFont"/>
     <w:rPr>
       <w:bdr w:val="none" w:sz="0" w:space="0" w:color="auto"/>
       <w:vertAlign w:val="baseline"/>
@@ -8991,7 +9494,7 @@
   </w:style>
   <w:style w:type="character" w:customStyle="1" w:styleId="divdocumentleft-boxdivsectiontitle">
     <w:name w:val="div_document_left-box_div_sectiontitle"/>
-    <w:basedOn w:val="Fontepargpadro"/>
+    <w:basedOn w:val="DefaultParagraphFont"/>
     <w:rPr>
       <w:shd w:val="clear" w:color="auto" w:fill="0187DE"/>
     </w:rPr>
@@ -9008,7 +9511,7 @@
   </w:style>
   <w:style w:type="table" w:customStyle="1" w:styleId="divdocumentleft-boxdivheading">
     <w:name w:val="div_document_left-box_div_heading"/>
-    <w:basedOn w:val="Tabelanormal"/>
+    <w:basedOn w:val="TableNormal"/>
     <w:tblPr/>
     <w:trPr>
       <w:hidden/>
@@ -9075,7 +9578,7 @@
   </w:style>
   <w:style w:type="character" w:customStyle="1" w:styleId="singlecolumnspanpaddedlinenth-child1">
     <w:name w:val="singlecolumn_span_paddedline_nth-child(1)"/>
-    <w:basedOn w:val="Fontepargpadro"/>
+    <w:basedOn w:val="DefaultParagraphFont"/>
   </w:style>
   <w:style w:type="paragraph" w:customStyle="1" w:styleId="ratvcontainer">
     <w:name w:val="ratvcontainer"/>
@@ -9108,7 +9611,7 @@
   </w:style>
   <w:style w:type="character" w:customStyle="1" w:styleId="divdocumentright-box">
     <w:name w:val="div_document_right-box"/>
-    <w:basedOn w:val="Fontepargpadro"/>
+    <w:basedOn w:val="DefaultParagraphFont"/>
     <w:rPr>
       <w:color w:val="343434"/>
       <w:spacing w:val="4"/>
@@ -9128,7 +9631,7 @@
   </w:style>
   <w:style w:type="character" w:customStyle="1" w:styleId="divdocumentemptycell">
     <w:name w:val="div_document_emptycell"/>
-    <w:basedOn w:val="Fontepargpadro"/>
+    <w:basedOn w:val="DefaultParagraphFont"/>
   </w:style>
   <w:style w:type="paragraph" w:customStyle="1" w:styleId="divdocumentemptycellParagraph">
     <w:name w:val="div_document_emptycell Paragraph"/>
@@ -9136,11 +9639,11 @@
   </w:style>
   <w:style w:type="character" w:customStyle="1" w:styleId="divdocumentright-boxpaddedlinedate-content">
     <w:name w:val="div_document_right-box_paddedline_date-content"/>
-    <w:basedOn w:val="Fontepargpadro"/>
+    <w:basedOn w:val="DefaultParagraphFont"/>
   </w:style>
   <w:style w:type="character" w:customStyle="1" w:styleId="divdocumentjobdates">
     <w:name w:val="div_document_jobdates"/>
-    <w:basedOn w:val="Fontepargpadro"/>
+    <w:basedOn w:val="DefaultParagraphFont"/>
     <w:rPr>
       <w:sz w:val="20"/>
       <w:szCs w:val="20"/>
@@ -9148,11 +9651,11 @@
   </w:style>
   <w:style w:type="character" w:customStyle="1" w:styleId="divdocumentright-boxdatetablepindcell">
     <w:name w:val="div_document_right-box_datetable_pindcell"/>
-    <w:basedOn w:val="Fontepargpadro"/>
+    <w:basedOn w:val="DefaultParagraphFont"/>
   </w:style>
   <w:style w:type="character" w:customStyle="1" w:styleId="divdocumentright-boxdatetablesinglecolumn">
     <w:name w:val="div_document_right-box_datetable_singlecolumn"/>
-    <w:basedOn w:val="Fontepargpadro"/>
+    <w:basedOn w:val="DefaultParagraphFont"/>
   </w:style>
   <w:style w:type="paragraph" w:customStyle="1" w:styleId="divdocumentright-boxsectionexperiencesinglecolumnpaddedline">
     <w:name w:val="div_document_right-box_section_experience_singlecolumn_paddedline"/>
@@ -9165,7 +9668,7 @@
   </w:style>
   <w:style w:type="character" w:customStyle="1" w:styleId="divdocumentjobtitle">
     <w:name w:val="div_document_jobtitle"/>
-    <w:basedOn w:val="Fontepargpadro"/>
+    <w:basedOn w:val="DefaultParagraphFont"/>
     <w:rPr>
       <w:sz w:val="26"/>
       <w:szCs w:val="26"/>
@@ -9191,7 +9694,7 @@
   </w:style>
   <w:style w:type="table" w:customStyle="1" w:styleId="divdocumentsectionexperienceparagraph">
     <w:name w:val="div_document_section_experience_paragraph"/>
-    <w:basedOn w:val="Tabelanormal"/>
+    <w:basedOn w:val="TableNormal"/>
     <w:tblPr/>
     <w:trPr>
       <w:hidden/>
@@ -9208,7 +9711,7 @@
   </w:style>
   <w:style w:type="character" w:customStyle="1" w:styleId="divdocumentdegree">
     <w:name w:val="div_document_degree"/>
-    <w:basedOn w:val="Fontepargpadro"/>
+    <w:basedOn w:val="DefaultParagraphFont"/>
     <w:rPr>
       <w:sz w:val="26"/>
       <w:szCs w:val="26"/>
@@ -9216,7 +9719,7 @@
   </w:style>
   <w:style w:type="character" w:customStyle="1" w:styleId="divdocumentprogramline">
     <w:name w:val="div_document_programline"/>
-    <w:basedOn w:val="Fontepargpadro"/>
+    <w:basedOn w:val="DefaultParagraphFont"/>
     <w:rPr>
       <w:sz w:val="26"/>
       <w:szCs w:val="26"/>
@@ -9224,7 +9727,7 @@
   </w:style>
   <w:style w:type="character" w:customStyle="1" w:styleId="divdocumenteducationjoblocation">
     <w:name w:val="div_document_education_joblocation"/>
-    <w:basedOn w:val="Fontepargpadro"/>
+    <w:basedOn w:val="DefaultParagraphFont"/>
     <w:rPr>
       <w:i/>
       <w:iCs/>
@@ -9241,7 +9744,7 @@
   </w:style>
   <w:style w:type="table" w:customStyle="1" w:styleId="divdocumentsectioneducationparagraph">
     <w:name w:val="div_document_section_education_paragraph"/>
-    <w:basedOn w:val="Tabelanormal"/>
+    <w:basedOn w:val="TableNormal"/>
     <w:tblPr/>
     <w:trPr>
       <w:hidden/>
@@ -9249,7 +9752,7 @@
   </w:style>
   <w:style w:type="table" w:customStyle="1" w:styleId="divdocument">
     <w:name w:val="div_document"/>
-    <w:basedOn w:val="Tabelanormal"/>
+    <w:basedOn w:val="TableNormal"/>
     <w:tblPr/>
     <w:trPr>
       <w:hidden/>

</xml_diff>